<commit_message>
se actualizo el diccionario de datos el modelo entidad relacion y la base de datos
</commit_message>
<xml_diff>
--- a/09_Diccionario de datos/Diccionario de datos en progreso.docx
+++ b/09_Diccionario de datos/Diccionario de datos en progreso.docx
@@ -1131,7 +1131,7 @@
         <w:rPr>
           <w:b/>
         </w:rPr>
-        <w:t>NUEMERO DE MESA</w:t>
+        <w:t>MESA</w:t>
       </w:r>
     </w:p>
     <w:p/>
@@ -1224,7 +1224,10 @@
               <w:t xml:space="preserve">                                                                                             </w:t>
             </w:r>
             <w:r>
-              <w:t xml:space="preserve">                  Tabla num_menu</w:t>
+              <w:t xml:space="preserve">                  Tabla </w:t>
+            </w:r>
+            <w:r>
+              <w:t>mesa</w:t>
             </w:r>
           </w:p>
         </w:tc>
@@ -2325,7 +2328,7 @@
         <w:rPr>
           <w:b/>
         </w:rPr>
-        <w:t>ROLE</w:t>
+        <w:t>ROL</w:t>
       </w:r>
     </w:p>
     <w:p/>
@@ -2415,7 +2418,10 @@
               <w:jc w:val="right"/>
             </w:pPr>
             <w:r>
-              <w:t xml:space="preserve">Tabla role </w:t>
+              <w:t>Tabla rol</w:t>
+            </w:r>
+            <w:r>
+              <w:t xml:space="preserve"> </w:t>
             </w:r>
           </w:p>
         </w:tc>
@@ -2584,7 +2590,10 @@
           </w:tcPr>
           <w:p>
             <w:r>
-              <w:t>roleid</w:t>
+              <w:t>rol</w:t>
+            </w:r>
+            <w:r>
+              <w:t>id</w:t>
             </w:r>
           </w:p>
         </w:tc>
@@ -2747,9 +2756,14 @@
             <w:hideMark/>
           </w:tcPr>
           <w:p>
-            <w:r>
-              <w:t>rolename</w:t>
-            </w:r>
+            <w:proofErr w:type="spellStart"/>
+            <w:r>
+              <w:t>rol</w:t>
+            </w:r>
+            <w:r>
+              <w:t>name</w:t>
+            </w:r>
+            <w:proofErr w:type="spellEnd"/>
           </w:p>
         </w:tc>
         <w:tc>
@@ -2881,9 +2895,14 @@
             </w:tcMar>
           </w:tcPr>
           <w:p>
-            <w:r>
-              <w:t>roledescription</w:t>
-            </w:r>
+            <w:proofErr w:type="spellStart"/>
+            <w:r>
+              <w:t>rol</w:t>
+            </w:r>
+            <w:r>
+              <w:t>description</w:t>
+            </w:r>
+            <w:proofErr w:type="spellEnd"/>
           </w:p>
         </w:tc>
         <w:tc>
@@ -3003,27 +3022,6 @@
         </w:rPr>
       </w:pPr>
     </w:p>
-    <w:p/>
-    <w:p/>
-    <w:p>
-      <w:pPr>
-        <w:pStyle w:val="Ttulo2"/>
-        <w:numPr>
-          <w:ilvl w:val="0"/>
-          <w:numId w:val="0"/>
-        </w:numPr>
-        <w:rPr>
-          <w:rFonts w:eastAsia="NewsGotT"/>
-        </w:rPr>
-      </w:pPr>
-      <w:r>
-        <w:rPr>
-          <w:rFonts w:eastAsia="NewsGotT"/>
-        </w:rPr>
-        <w:t>Entidades Débiles</w:t>
-      </w:r>
-    </w:p>
-    <w:p/>
     <w:p>
       <w:pPr>
         <w:rPr>
@@ -3034,7 +3032,7 @@
         <w:rPr>
           <w:b/>
         </w:rPr>
-        <w:t>ENCARGADO</w:t>
+        <w:t>ESTADO</w:t>
       </w:r>
     </w:p>
     <w:p/>
@@ -3090,13 +3088,22 @@
             <w:hideMark/>
           </w:tcPr>
           <w:p>
-            <w:pPr>
-              <w:widowControl w:val="0"/>
-              <w:jc w:val="left"/>
-            </w:pPr>
-            <w:r>
-              <w:t>Base de datos Digital´s Menu</w:t>
-            </w:r>
+            <w:r>
+              <w:t xml:space="preserve">Base de datos </w:t>
+            </w:r>
+            <w:proofErr w:type="spellStart"/>
+            <w:r>
+              <w:t>Digital´s</w:t>
+            </w:r>
+            <w:proofErr w:type="spellEnd"/>
+            <w:r>
+              <w:t xml:space="preserve"> </w:t>
+            </w:r>
+            <w:proofErr w:type="spellStart"/>
+            <w:r>
+              <w:t>Menu</w:t>
+            </w:r>
+            <w:proofErr w:type="spellEnd"/>
           </w:p>
         </w:tc>
       </w:tr>
@@ -3125,11 +3132,13 @@
           </w:tcPr>
           <w:p>
             <w:pPr>
-              <w:widowControl w:val="0"/>
               <w:jc w:val="right"/>
             </w:pPr>
             <w:r>
-              <w:t>Tabla encargado</w:t>
+              <w:t>Tabla estado</w:t>
+            </w:r>
+            <w:r>
+              <w:t xml:space="preserve"> </w:t>
             </w:r>
           </w:p>
         </w:tc>
@@ -3156,10 +3165,6 @@
             <w:hideMark/>
           </w:tcPr>
           <w:p>
-            <w:pPr>
-              <w:widowControl w:val="0"/>
-              <w:jc w:val="left"/>
-            </w:pPr>
             <w:r>
               <w:t>Nombre</w:t>
             </w:r>
@@ -3183,10 +3188,6 @@
             <w:hideMark/>
           </w:tcPr>
           <w:p>
-            <w:pPr>
-              <w:widowControl w:val="0"/>
-              <w:jc w:val="left"/>
-            </w:pPr>
             <w:r>
               <w:t>Descripción conceptual</w:t>
             </w:r>
@@ -3210,10 +3211,6 @@
             <w:hideMark/>
           </w:tcPr>
           <w:p>
-            <w:pPr>
-              <w:widowControl w:val="0"/>
-              <w:jc w:val="left"/>
-            </w:pPr>
             <w:r>
               <w:t>PK</w:t>
             </w:r>
@@ -3237,10 +3234,6 @@
             <w:hideMark/>
           </w:tcPr>
           <w:p>
-            <w:pPr>
-              <w:widowControl w:val="0"/>
-              <w:jc w:val="left"/>
-            </w:pPr>
             <w:r>
               <w:t>Tipo dato</w:t>
             </w:r>
@@ -3264,10 +3257,6 @@
             <w:hideMark/>
           </w:tcPr>
           <w:p>
-            <w:pPr>
-              <w:widowControl w:val="0"/>
-              <w:jc w:val="left"/>
-            </w:pPr>
             <w:r>
               <w:t>Long</w:t>
             </w:r>
@@ -3291,10 +3280,6 @@
             <w:hideMark/>
           </w:tcPr>
           <w:p>
-            <w:pPr>
-              <w:widowControl w:val="0"/>
-              <w:jc w:val="left"/>
-            </w:pPr>
             <w:r>
               <w:t>Modificadores</w:t>
             </w:r>
@@ -3320,13 +3305,11 @@
             <w:hideMark/>
           </w:tcPr>
           <w:p>
-            <w:pPr>
-              <w:widowControl w:val="0"/>
-              <w:jc w:val="left"/>
-            </w:pPr>
-            <w:r>
-              <w:t>t_encargado</w:t>
-            </w:r>
+            <w:proofErr w:type="spellStart"/>
+            <w:r>
+              <w:t>id_estado</w:t>
+            </w:r>
+            <w:proofErr w:type="spellEnd"/>
           </w:p>
         </w:tc>
         <w:tc>
@@ -3347,21 +3330,14 @@
             <w:hideMark/>
           </w:tcPr>
           <w:p>
-            <w:pPr>
-              <w:widowControl w:val="0"/>
-              <w:jc w:val="left"/>
-            </w:pPr>
-            <w:r>
-              <w:t>Sr(a) en este campo podr</w:t>
-            </w:r>
-            <w:r>
-              <w:rPr>
-                <w:rFonts w:hint="cs"/>
-              </w:rPr>
-              <w:t>á</w:t>
-            </w:r>
-            <w:r>
-              <w:t xml:space="preserve"> almacenar el  número de referencia de todos los encargados.</w:t>
+            <w:r>
+              <w:t>Sr(a) en este campo se podrá alm</w:t>
+            </w:r>
+            <w:r>
+              <w:t>acenar el código del estado</w:t>
+            </w:r>
+            <w:r>
+              <w:t>.</w:t>
             </w:r>
           </w:p>
         </w:tc>
@@ -3384,7 +3360,6 @@
           </w:tcPr>
           <w:p>
             <w:pPr>
-              <w:widowControl w:val="0"/>
               <w:jc w:val="center"/>
             </w:pPr>
             <w:r>
@@ -3410,10 +3385,6 @@
             <w:hideMark/>
           </w:tcPr>
           <w:p>
-            <w:pPr>
-              <w:widowControl w:val="0"/>
-              <w:jc w:val="left"/>
-            </w:pPr>
             <w:r>
               <w:t>INT</w:t>
             </w:r>
@@ -3437,12 +3408,8 @@
             <w:hideMark/>
           </w:tcPr>
           <w:p>
-            <w:pPr>
-              <w:widowControl w:val="0"/>
-              <w:jc w:val="left"/>
-            </w:pPr>
-            <w:r>
-              <w:t>2</w:t>
+            <w:r>
+              <w:t>1</w:t>
             </w:r>
           </w:p>
         </w:tc>
@@ -3464,10 +3431,6 @@
             <w:hideMark/>
           </w:tcPr>
           <w:p>
-            <w:pPr>
-              <w:widowControl w:val="0"/>
-              <w:jc w:val="left"/>
-            </w:pPr>
             <w:proofErr w:type="spellStart"/>
             <w:r>
               <w:t>Not</w:t>
@@ -3481,15 +3444,6 @@
               <w:t>null</w:t>
             </w:r>
             <w:proofErr w:type="spellEnd"/>
-          </w:p>
-          <w:p>
-            <w:pPr>
-              <w:widowControl w:val="0"/>
-              <w:jc w:val="left"/>
-            </w:pPr>
-            <w:r>
-              <w:t>Auto incremental</w:t>
-            </w:r>
           </w:p>
         </w:tc>
       </w:tr>
@@ -3512,9 +3466,11 @@
             <w:hideMark/>
           </w:tcPr>
           <w:p>
-            <w:r>
-              <w:t>ide_encargado</w:t>
-            </w:r>
+            <w:proofErr w:type="spellStart"/>
+            <w:r>
+              <w:t>nombre_estado</w:t>
+            </w:r>
+            <w:proofErr w:type="spellEnd"/>
           </w:p>
         </w:tc>
         <w:tc>
@@ -3536,25 +3492,13 @@
           </w:tcPr>
           <w:p>
             <w:r>
-              <w:t>Sr(a) este campo es una llave foránea de la entidad persona, en este campo podr</w:t>
-            </w:r>
-            <w:r>
-              <w:rPr>
-                <w:rFonts w:hint="cs"/>
-              </w:rPr>
-              <w:t>á</w:t>
-            </w:r>
-            <w:r>
-              <w:t xml:space="preserve"> almacenar todos los n</w:t>
-            </w:r>
-            <w:r>
-              <w:rPr>
-                <w:rFonts w:hint="cs"/>
-              </w:rPr>
-              <w:t>ú</w:t>
-            </w:r>
-            <w:r>
-              <w:t>meros de documento de los encargados.</w:t>
+              <w:t xml:space="preserve">Sr(a) en este campo podrá almacenar los nombres de los </w:t>
+            </w:r>
+            <w:r>
+              <w:t>estados</w:t>
+            </w:r>
+            <w:r>
+              <w:t>.</w:t>
             </w:r>
           </w:p>
         </w:tc>
@@ -3595,7 +3539,7 @@
           </w:tcPr>
           <w:p>
             <w:r>
-              <w:t>CHAR</w:t>
+              <w:t>VARCHAR</w:t>
             </w:r>
           </w:p>
         </w:tc>
@@ -3618,7 +3562,7 @@
           </w:tcPr>
           <w:p>
             <w:r>
-              <w:t>10</w:t>
+              <w:t>20</w:t>
             </w:r>
           </w:p>
         </w:tc>
@@ -3637,13 +3581,172 @@
               <w:bottom w:w="100" w:type="dxa"/>
               <w:right w:w="100" w:type="dxa"/>
             </w:tcMar>
-            <w:hideMark/>
-          </w:tcPr>
-          <w:p>
-            <w:r>
-              <w:t>Not null</w:t>
-            </w:r>
-          </w:p>
+          </w:tcPr>
+          <w:p>
+            <w:proofErr w:type="spellStart"/>
+            <w:r>
+              <w:t>Not</w:t>
+            </w:r>
+            <w:proofErr w:type="spellEnd"/>
+            <w:r>
+              <w:t xml:space="preserve"> </w:t>
+            </w:r>
+            <w:proofErr w:type="spellStart"/>
+            <w:r>
+              <w:t>null</w:t>
+            </w:r>
+            <w:proofErr w:type="spellEnd"/>
+          </w:p>
+          <w:p/>
+        </w:tc>
+      </w:tr>
+      <w:tr>
+        <w:tc>
+          <w:tcPr>
+            <w:tcW w:w="1560" w:type="dxa"/>
+            <w:tcBorders>
+              <w:top w:val="single" w:sz="8" w:space="0" w:color="000000"/>
+              <w:left w:val="single" w:sz="8" w:space="0" w:color="000000"/>
+              <w:bottom w:val="single" w:sz="8" w:space="0" w:color="000000"/>
+              <w:right w:val="single" w:sz="8" w:space="0" w:color="000000"/>
+            </w:tcBorders>
+            <w:tcMar>
+              <w:top w:w="100" w:type="dxa"/>
+              <w:left w:w="100" w:type="dxa"/>
+              <w:bottom w:w="100" w:type="dxa"/>
+              <w:right w:w="100" w:type="dxa"/>
+            </w:tcMar>
+          </w:tcPr>
+          <w:p>
+            <w:proofErr w:type="spellStart"/>
+            <w:r>
+              <w:t>descripción_estado</w:t>
+            </w:r>
+            <w:proofErr w:type="spellEnd"/>
+          </w:p>
+        </w:tc>
+        <w:tc>
+          <w:tcPr>
+            <w:tcW w:w="3090" w:type="dxa"/>
+            <w:tcBorders>
+              <w:top w:val="single" w:sz="8" w:space="0" w:color="000000"/>
+              <w:left w:val="single" w:sz="8" w:space="0" w:color="000000"/>
+              <w:bottom w:val="single" w:sz="8" w:space="0" w:color="000000"/>
+              <w:right w:val="single" w:sz="8" w:space="0" w:color="000000"/>
+            </w:tcBorders>
+            <w:tcMar>
+              <w:top w:w="100" w:type="dxa"/>
+              <w:left w:w="100" w:type="dxa"/>
+              <w:bottom w:w="100" w:type="dxa"/>
+              <w:right w:w="100" w:type="dxa"/>
+            </w:tcMar>
+          </w:tcPr>
+          <w:p>
+            <w:r>
+              <w:t>Sr(a) en este campo podrá al</w:t>
+            </w:r>
+            <w:r>
+              <w:t>macenar la descripción de cada estado</w:t>
+            </w:r>
+            <w:r>
+              <w:t>.</w:t>
+            </w:r>
+          </w:p>
+        </w:tc>
+        <w:tc>
+          <w:tcPr>
+            <w:tcW w:w="510" w:type="dxa"/>
+            <w:tcBorders>
+              <w:top w:val="single" w:sz="8" w:space="0" w:color="000000"/>
+              <w:left w:val="single" w:sz="8" w:space="0" w:color="000000"/>
+              <w:bottom w:val="single" w:sz="8" w:space="0" w:color="000000"/>
+              <w:right w:val="single" w:sz="8" w:space="0" w:color="000000"/>
+            </w:tcBorders>
+            <w:tcMar>
+              <w:top w:w="100" w:type="dxa"/>
+              <w:left w:w="100" w:type="dxa"/>
+              <w:bottom w:w="100" w:type="dxa"/>
+              <w:right w:w="100" w:type="dxa"/>
+            </w:tcMar>
+          </w:tcPr>
+          <w:p/>
+        </w:tc>
+        <w:tc>
+          <w:tcPr>
+            <w:tcW w:w="1035" w:type="dxa"/>
+            <w:tcBorders>
+              <w:top w:val="single" w:sz="8" w:space="0" w:color="000000"/>
+              <w:left w:val="single" w:sz="8" w:space="0" w:color="000000"/>
+              <w:bottom w:val="single" w:sz="8" w:space="0" w:color="000000"/>
+              <w:right w:val="single" w:sz="8" w:space="0" w:color="000000"/>
+            </w:tcBorders>
+            <w:tcMar>
+              <w:top w:w="100" w:type="dxa"/>
+              <w:left w:w="100" w:type="dxa"/>
+              <w:bottom w:w="100" w:type="dxa"/>
+              <w:right w:w="100" w:type="dxa"/>
+            </w:tcMar>
+          </w:tcPr>
+          <w:p>
+            <w:r>
+              <w:t>VARCHAR</w:t>
+            </w:r>
+          </w:p>
+        </w:tc>
+        <w:tc>
+          <w:tcPr>
+            <w:tcW w:w="705" w:type="dxa"/>
+            <w:tcBorders>
+              <w:top w:val="single" w:sz="8" w:space="0" w:color="000000"/>
+              <w:left w:val="single" w:sz="8" w:space="0" w:color="000000"/>
+              <w:bottom w:val="single" w:sz="8" w:space="0" w:color="000000"/>
+              <w:right w:val="single" w:sz="8" w:space="0" w:color="000000"/>
+            </w:tcBorders>
+            <w:tcMar>
+              <w:top w:w="100" w:type="dxa"/>
+              <w:left w:w="100" w:type="dxa"/>
+              <w:bottom w:w="100" w:type="dxa"/>
+              <w:right w:w="100" w:type="dxa"/>
+            </w:tcMar>
+          </w:tcPr>
+          <w:p>
+            <w:r>
+              <w:t>45</w:t>
+            </w:r>
+          </w:p>
+        </w:tc>
+        <w:tc>
+          <w:tcPr>
+            <w:tcW w:w="1845" w:type="dxa"/>
+            <w:tcBorders>
+              <w:top w:val="single" w:sz="8" w:space="0" w:color="000000"/>
+              <w:left w:val="single" w:sz="8" w:space="0" w:color="000000"/>
+              <w:bottom w:val="single" w:sz="8" w:space="0" w:color="000000"/>
+              <w:right w:val="single" w:sz="8" w:space="0" w:color="000000"/>
+            </w:tcBorders>
+            <w:tcMar>
+              <w:top w:w="100" w:type="dxa"/>
+              <w:left w:w="100" w:type="dxa"/>
+              <w:bottom w:w="100" w:type="dxa"/>
+              <w:right w:w="100" w:type="dxa"/>
+            </w:tcMar>
+          </w:tcPr>
+          <w:p>
+            <w:proofErr w:type="spellStart"/>
+            <w:r>
+              <w:t>Not</w:t>
+            </w:r>
+            <w:proofErr w:type="spellEnd"/>
+            <w:r>
+              <w:t xml:space="preserve"> </w:t>
+            </w:r>
+            <w:proofErr w:type="spellStart"/>
+            <w:r>
+              <w:t>null</w:t>
+            </w:r>
+            <w:proofErr w:type="spellEnd"/>
+          </w:p>
+          <w:p/>
         </w:tc>
       </w:tr>
     </w:tbl>
@@ -3651,627 +3754,22 @@
     <w:p/>
     <w:p>
       <w:pPr>
+        <w:pStyle w:val="Ttulo2"/>
+        <w:numPr>
+          <w:ilvl w:val="0"/>
+          <w:numId w:val="0"/>
+        </w:numPr>
         <w:rPr>
-          <w:b/>
+          <w:rFonts w:eastAsia="NewsGotT"/>
         </w:rPr>
       </w:pPr>
       <w:r>
         <w:rPr>
-          <w:b/>
+          <w:rFonts w:eastAsia="NewsGotT"/>
         </w:rPr>
-        <w:t>CLIENTE</w:t>
+        <w:t>Entidades Débiles</w:t>
       </w:r>
     </w:p>
-    <w:p/>
-    <w:p>
-      <w:r>
-        <w:t>Estructura:</w:t>
-      </w:r>
-    </w:p>
-    <w:tbl>
-      <w:tblPr>
-        <w:tblW w:w="8745" w:type="dxa"/>
-        <w:tblInd w:w="100" w:type="dxa"/>
-        <w:tblBorders>
-          <w:top w:val="single" w:sz="8" w:space="0" w:color="000000"/>
-          <w:left w:val="single" w:sz="8" w:space="0" w:color="000000"/>
-          <w:bottom w:val="single" w:sz="8" w:space="0" w:color="000000"/>
-          <w:right w:val="single" w:sz="8" w:space="0" w:color="000000"/>
-          <w:insideH w:val="single" w:sz="8" w:space="0" w:color="000000"/>
-          <w:insideV w:val="single" w:sz="8" w:space="0" w:color="000000"/>
-        </w:tblBorders>
-        <w:tblLayout w:type="fixed"/>
-        <w:tblLook w:val="0600" w:firstRow="0" w:lastRow="0" w:firstColumn="0" w:lastColumn="0" w:noHBand="1" w:noVBand="1"/>
-      </w:tblPr>
-      <w:tblGrid>
-        <w:gridCol w:w="1560"/>
-        <w:gridCol w:w="3090"/>
-        <w:gridCol w:w="510"/>
-        <w:gridCol w:w="1035"/>
-        <w:gridCol w:w="705"/>
-        <w:gridCol w:w="1845"/>
-      </w:tblGrid>
-      <w:tr>
-        <w:trPr>
-          <w:trHeight w:val="420"/>
-        </w:trPr>
-        <w:tc>
-          <w:tcPr>
-            <w:tcW w:w="8745" w:type="dxa"/>
-            <w:gridSpan w:val="6"/>
-            <w:tcBorders>
-              <w:top w:val="single" w:sz="8" w:space="0" w:color="000000"/>
-              <w:left w:val="single" w:sz="8" w:space="0" w:color="000000"/>
-              <w:bottom w:val="single" w:sz="8" w:space="0" w:color="000000"/>
-              <w:right w:val="single" w:sz="8" w:space="0" w:color="000000"/>
-            </w:tcBorders>
-            <w:shd w:val="clear" w:color="auto" w:fill="B7B7B7"/>
-            <w:tcMar>
-              <w:top w:w="100" w:type="dxa"/>
-              <w:left w:w="100" w:type="dxa"/>
-              <w:bottom w:w="100" w:type="dxa"/>
-              <w:right w:w="100" w:type="dxa"/>
-            </w:tcMar>
-            <w:hideMark/>
-          </w:tcPr>
-          <w:p>
-            <w:pPr>
-              <w:widowControl w:val="0"/>
-              <w:jc w:val="left"/>
-            </w:pPr>
-            <w:r>
-              <w:lastRenderedPageBreak/>
-              <w:t>Base de datos Digital´s Menu</w:t>
-            </w:r>
-          </w:p>
-        </w:tc>
-      </w:tr>
-      <w:tr>
-        <w:trPr>
-          <w:trHeight w:val="420"/>
-        </w:trPr>
-        <w:tc>
-          <w:tcPr>
-            <w:tcW w:w="8745" w:type="dxa"/>
-            <w:gridSpan w:val="6"/>
-            <w:tcBorders>
-              <w:top w:val="single" w:sz="8" w:space="0" w:color="000000"/>
-              <w:left w:val="single" w:sz="8" w:space="0" w:color="000000"/>
-              <w:bottom w:val="single" w:sz="8" w:space="0" w:color="000000"/>
-              <w:right w:val="single" w:sz="8" w:space="0" w:color="000000"/>
-            </w:tcBorders>
-            <w:shd w:val="clear" w:color="auto" w:fill="B7B7B7"/>
-            <w:tcMar>
-              <w:top w:w="100" w:type="dxa"/>
-              <w:left w:w="100" w:type="dxa"/>
-              <w:bottom w:w="100" w:type="dxa"/>
-              <w:right w:w="100" w:type="dxa"/>
-            </w:tcMar>
-            <w:hideMark/>
-          </w:tcPr>
-          <w:p>
-            <w:pPr>
-              <w:widowControl w:val="0"/>
-              <w:jc w:val="right"/>
-            </w:pPr>
-            <w:r>
-              <w:t>Tabla cliente</w:t>
-            </w:r>
-          </w:p>
-        </w:tc>
-      </w:tr>
-      <w:tr>
-        <w:trPr>
-          <w:trHeight w:val="690"/>
-        </w:trPr>
-        <w:tc>
-          <w:tcPr>
-            <w:tcW w:w="1560" w:type="dxa"/>
-            <w:tcBorders>
-              <w:top w:val="single" w:sz="8" w:space="0" w:color="000000"/>
-              <w:left w:val="single" w:sz="8" w:space="0" w:color="000000"/>
-              <w:bottom w:val="single" w:sz="8" w:space="0" w:color="000000"/>
-              <w:right w:val="single" w:sz="8" w:space="0" w:color="000000"/>
-            </w:tcBorders>
-            <w:tcMar>
-              <w:top w:w="100" w:type="dxa"/>
-              <w:left w:w="100" w:type="dxa"/>
-              <w:bottom w:w="100" w:type="dxa"/>
-              <w:right w:w="100" w:type="dxa"/>
-            </w:tcMar>
-            <w:hideMark/>
-          </w:tcPr>
-          <w:p>
-            <w:pPr>
-              <w:widowControl w:val="0"/>
-              <w:jc w:val="left"/>
-            </w:pPr>
-            <w:r>
-              <w:t>Nombre</w:t>
-            </w:r>
-          </w:p>
-        </w:tc>
-        <w:tc>
-          <w:tcPr>
-            <w:tcW w:w="3090" w:type="dxa"/>
-            <w:tcBorders>
-              <w:top w:val="single" w:sz="8" w:space="0" w:color="000000"/>
-              <w:left w:val="single" w:sz="8" w:space="0" w:color="000000"/>
-              <w:bottom w:val="single" w:sz="8" w:space="0" w:color="000000"/>
-              <w:right w:val="single" w:sz="8" w:space="0" w:color="000000"/>
-            </w:tcBorders>
-            <w:tcMar>
-              <w:top w:w="100" w:type="dxa"/>
-              <w:left w:w="100" w:type="dxa"/>
-              <w:bottom w:w="100" w:type="dxa"/>
-              <w:right w:w="100" w:type="dxa"/>
-            </w:tcMar>
-            <w:hideMark/>
-          </w:tcPr>
-          <w:p>
-            <w:pPr>
-              <w:widowControl w:val="0"/>
-              <w:jc w:val="left"/>
-            </w:pPr>
-            <w:r>
-              <w:t>Descripción conceptual</w:t>
-            </w:r>
-          </w:p>
-        </w:tc>
-        <w:tc>
-          <w:tcPr>
-            <w:tcW w:w="510" w:type="dxa"/>
-            <w:tcBorders>
-              <w:top w:val="single" w:sz="8" w:space="0" w:color="000000"/>
-              <w:left w:val="single" w:sz="8" w:space="0" w:color="000000"/>
-              <w:bottom w:val="single" w:sz="8" w:space="0" w:color="000000"/>
-              <w:right w:val="single" w:sz="8" w:space="0" w:color="000000"/>
-            </w:tcBorders>
-            <w:tcMar>
-              <w:top w:w="100" w:type="dxa"/>
-              <w:left w:w="100" w:type="dxa"/>
-              <w:bottom w:w="100" w:type="dxa"/>
-              <w:right w:w="100" w:type="dxa"/>
-            </w:tcMar>
-            <w:hideMark/>
-          </w:tcPr>
-          <w:p>
-            <w:pPr>
-              <w:widowControl w:val="0"/>
-              <w:jc w:val="left"/>
-            </w:pPr>
-            <w:r>
-              <w:t>PK</w:t>
-            </w:r>
-          </w:p>
-        </w:tc>
-        <w:tc>
-          <w:tcPr>
-            <w:tcW w:w="1035" w:type="dxa"/>
-            <w:tcBorders>
-              <w:top w:val="single" w:sz="8" w:space="0" w:color="000000"/>
-              <w:left w:val="single" w:sz="8" w:space="0" w:color="000000"/>
-              <w:bottom w:val="single" w:sz="8" w:space="0" w:color="000000"/>
-              <w:right w:val="single" w:sz="8" w:space="0" w:color="000000"/>
-            </w:tcBorders>
-            <w:tcMar>
-              <w:top w:w="100" w:type="dxa"/>
-              <w:left w:w="100" w:type="dxa"/>
-              <w:bottom w:w="100" w:type="dxa"/>
-              <w:right w:w="100" w:type="dxa"/>
-            </w:tcMar>
-            <w:hideMark/>
-          </w:tcPr>
-          <w:p>
-            <w:pPr>
-              <w:widowControl w:val="0"/>
-              <w:jc w:val="left"/>
-            </w:pPr>
-            <w:r>
-              <w:t>Tipo dato</w:t>
-            </w:r>
-          </w:p>
-        </w:tc>
-        <w:tc>
-          <w:tcPr>
-            <w:tcW w:w="705" w:type="dxa"/>
-            <w:tcBorders>
-              <w:top w:val="single" w:sz="8" w:space="0" w:color="000000"/>
-              <w:left w:val="single" w:sz="8" w:space="0" w:color="000000"/>
-              <w:bottom w:val="single" w:sz="8" w:space="0" w:color="000000"/>
-              <w:right w:val="single" w:sz="8" w:space="0" w:color="000000"/>
-            </w:tcBorders>
-            <w:tcMar>
-              <w:top w:w="100" w:type="dxa"/>
-              <w:left w:w="100" w:type="dxa"/>
-              <w:bottom w:w="100" w:type="dxa"/>
-              <w:right w:w="100" w:type="dxa"/>
-            </w:tcMar>
-            <w:hideMark/>
-          </w:tcPr>
-          <w:p>
-            <w:pPr>
-              <w:widowControl w:val="0"/>
-              <w:jc w:val="left"/>
-            </w:pPr>
-            <w:r>
-              <w:t>Long</w:t>
-            </w:r>
-          </w:p>
-        </w:tc>
-        <w:tc>
-          <w:tcPr>
-            <w:tcW w:w="1845" w:type="dxa"/>
-            <w:tcBorders>
-              <w:top w:val="single" w:sz="8" w:space="0" w:color="000000"/>
-              <w:left w:val="single" w:sz="8" w:space="0" w:color="000000"/>
-              <w:bottom w:val="single" w:sz="8" w:space="0" w:color="000000"/>
-              <w:right w:val="single" w:sz="8" w:space="0" w:color="000000"/>
-            </w:tcBorders>
-            <w:tcMar>
-              <w:top w:w="100" w:type="dxa"/>
-              <w:left w:w="100" w:type="dxa"/>
-              <w:bottom w:w="100" w:type="dxa"/>
-              <w:right w:w="100" w:type="dxa"/>
-            </w:tcMar>
-            <w:hideMark/>
-          </w:tcPr>
-          <w:p>
-            <w:pPr>
-              <w:widowControl w:val="0"/>
-              <w:jc w:val="left"/>
-            </w:pPr>
-            <w:r>
-              <w:t>Modificadores</w:t>
-            </w:r>
-          </w:p>
-        </w:tc>
-      </w:tr>
-      <w:tr>
-        <w:tc>
-          <w:tcPr>
-            <w:tcW w:w="1560" w:type="dxa"/>
-            <w:tcBorders>
-              <w:top w:val="single" w:sz="8" w:space="0" w:color="000000"/>
-              <w:left w:val="single" w:sz="8" w:space="0" w:color="000000"/>
-              <w:bottom w:val="single" w:sz="8" w:space="0" w:color="000000"/>
-              <w:right w:val="single" w:sz="8" w:space="0" w:color="000000"/>
-            </w:tcBorders>
-            <w:tcMar>
-              <w:top w:w="100" w:type="dxa"/>
-              <w:left w:w="100" w:type="dxa"/>
-              <w:bottom w:w="100" w:type="dxa"/>
-              <w:right w:w="100" w:type="dxa"/>
-            </w:tcMar>
-            <w:hideMark/>
-          </w:tcPr>
-          <w:p>
-            <w:pPr>
-              <w:widowControl w:val="0"/>
-              <w:jc w:val="left"/>
-            </w:pPr>
-            <w:r>
-              <w:t>t_cliente</w:t>
-            </w:r>
-          </w:p>
-        </w:tc>
-        <w:tc>
-          <w:tcPr>
-            <w:tcW w:w="3090" w:type="dxa"/>
-            <w:tcBorders>
-              <w:top w:val="single" w:sz="8" w:space="0" w:color="000000"/>
-              <w:left w:val="single" w:sz="8" w:space="0" w:color="000000"/>
-              <w:bottom w:val="single" w:sz="8" w:space="0" w:color="000000"/>
-              <w:right w:val="single" w:sz="8" w:space="0" w:color="000000"/>
-            </w:tcBorders>
-            <w:tcMar>
-              <w:top w:w="100" w:type="dxa"/>
-              <w:left w:w="100" w:type="dxa"/>
-              <w:bottom w:w="100" w:type="dxa"/>
-              <w:right w:w="100" w:type="dxa"/>
-            </w:tcMar>
-            <w:hideMark/>
-          </w:tcPr>
-          <w:p>
-            <w:pPr>
-              <w:widowControl w:val="0"/>
-              <w:jc w:val="left"/>
-            </w:pPr>
-            <w:r>
-              <w:t>Sr(a) en este campo podr</w:t>
-            </w:r>
-            <w:r>
-              <w:rPr>
-                <w:rFonts w:hint="cs"/>
-              </w:rPr>
-              <w:t>á</w:t>
-            </w:r>
-            <w:r>
-              <w:t xml:space="preserve"> almacenar el  número de referencia de todos los clientes.</w:t>
-            </w:r>
-          </w:p>
-        </w:tc>
-        <w:tc>
-          <w:tcPr>
-            <w:tcW w:w="510" w:type="dxa"/>
-            <w:tcBorders>
-              <w:top w:val="single" w:sz="8" w:space="0" w:color="000000"/>
-              <w:left w:val="single" w:sz="8" w:space="0" w:color="000000"/>
-              <w:bottom w:val="single" w:sz="8" w:space="0" w:color="000000"/>
-              <w:right w:val="single" w:sz="8" w:space="0" w:color="000000"/>
-            </w:tcBorders>
-            <w:tcMar>
-              <w:top w:w="100" w:type="dxa"/>
-              <w:left w:w="100" w:type="dxa"/>
-              <w:bottom w:w="100" w:type="dxa"/>
-              <w:right w:w="100" w:type="dxa"/>
-            </w:tcMar>
-            <w:hideMark/>
-          </w:tcPr>
-          <w:p>
-            <w:pPr>
-              <w:widowControl w:val="0"/>
-              <w:jc w:val="center"/>
-            </w:pPr>
-          </w:p>
-        </w:tc>
-        <w:tc>
-          <w:tcPr>
-            <w:tcW w:w="1035" w:type="dxa"/>
-            <w:tcBorders>
-              <w:top w:val="single" w:sz="8" w:space="0" w:color="000000"/>
-              <w:left w:val="single" w:sz="8" w:space="0" w:color="000000"/>
-              <w:bottom w:val="single" w:sz="8" w:space="0" w:color="000000"/>
-              <w:right w:val="single" w:sz="8" w:space="0" w:color="000000"/>
-            </w:tcBorders>
-            <w:tcMar>
-              <w:top w:w="100" w:type="dxa"/>
-              <w:left w:w="100" w:type="dxa"/>
-              <w:bottom w:w="100" w:type="dxa"/>
-              <w:right w:w="100" w:type="dxa"/>
-            </w:tcMar>
-            <w:hideMark/>
-          </w:tcPr>
-          <w:p>
-            <w:pPr>
-              <w:widowControl w:val="0"/>
-              <w:jc w:val="left"/>
-            </w:pPr>
-            <w:r>
-              <w:t>INT</w:t>
-            </w:r>
-          </w:p>
-        </w:tc>
-        <w:tc>
-          <w:tcPr>
-            <w:tcW w:w="705" w:type="dxa"/>
-            <w:tcBorders>
-              <w:top w:val="single" w:sz="8" w:space="0" w:color="000000"/>
-              <w:left w:val="single" w:sz="8" w:space="0" w:color="000000"/>
-              <w:bottom w:val="single" w:sz="8" w:space="0" w:color="000000"/>
-              <w:right w:val="single" w:sz="8" w:space="0" w:color="000000"/>
-            </w:tcBorders>
-            <w:tcMar>
-              <w:top w:w="100" w:type="dxa"/>
-              <w:left w:w="100" w:type="dxa"/>
-              <w:bottom w:w="100" w:type="dxa"/>
-              <w:right w:w="100" w:type="dxa"/>
-            </w:tcMar>
-            <w:hideMark/>
-          </w:tcPr>
-          <w:p>
-            <w:pPr>
-              <w:widowControl w:val="0"/>
-              <w:jc w:val="left"/>
-            </w:pPr>
-            <w:r>
-              <w:t>2</w:t>
-            </w:r>
-          </w:p>
-        </w:tc>
-        <w:tc>
-          <w:tcPr>
-            <w:tcW w:w="1845" w:type="dxa"/>
-            <w:tcBorders>
-              <w:top w:val="single" w:sz="8" w:space="0" w:color="000000"/>
-              <w:left w:val="single" w:sz="8" w:space="0" w:color="000000"/>
-              <w:bottom w:val="single" w:sz="8" w:space="0" w:color="000000"/>
-              <w:right w:val="single" w:sz="8" w:space="0" w:color="000000"/>
-            </w:tcBorders>
-            <w:tcMar>
-              <w:top w:w="100" w:type="dxa"/>
-              <w:left w:w="100" w:type="dxa"/>
-              <w:bottom w:w="100" w:type="dxa"/>
-              <w:right w:w="100" w:type="dxa"/>
-            </w:tcMar>
-            <w:hideMark/>
-          </w:tcPr>
-          <w:p>
-            <w:pPr>
-              <w:widowControl w:val="0"/>
-              <w:jc w:val="left"/>
-            </w:pPr>
-            <w:proofErr w:type="spellStart"/>
-            <w:r>
-              <w:t>Not</w:t>
-            </w:r>
-            <w:proofErr w:type="spellEnd"/>
-            <w:r>
-              <w:t xml:space="preserve"> </w:t>
-            </w:r>
-            <w:proofErr w:type="spellStart"/>
-            <w:r>
-              <w:t>null</w:t>
-            </w:r>
-            <w:proofErr w:type="spellEnd"/>
-          </w:p>
-          <w:p>
-            <w:pPr>
-              <w:widowControl w:val="0"/>
-              <w:jc w:val="left"/>
-            </w:pPr>
-            <w:r>
-              <w:t>Auto incremental</w:t>
-            </w:r>
-          </w:p>
-        </w:tc>
-      </w:tr>
-      <w:tr>
-        <w:tc>
-          <w:tcPr>
-            <w:tcW w:w="1560" w:type="dxa"/>
-            <w:tcBorders>
-              <w:top w:val="single" w:sz="8" w:space="0" w:color="000000"/>
-              <w:left w:val="single" w:sz="8" w:space="0" w:color="000000"/>
-              <w:bottom w:val="single" w:sz="8" w:space="0" w:color="000000"/>
-              <w:right w:val="single" w:sz="8" w:space="0" w:color="000000"/>
-            </w:tcBorders>
-            <w:tcMar>
-              <w:top w:w="100" w:type="dxa"/>
-              <w:left w:w="100" w:type="dxa"/>
-              <w:bottom w:w="100" w:type="dxa"/>
-              <w:right w:w="100" w:type="dxa"/>
-            </w:tcMar>
-            <w:hideMark/>
-          </w:tcPr>
-          <w:p>
-            <w:r>
-              <w:t>ide_cliente</w:t>
-            </w:r>
-          </w:p>
-        </w:tc>
-        <w:tc>
-          <w:tcPr>
-            <w:tcW w:w="3090" w:type="dxa"/>
-            <w:tcBorders>
-              <w:top w:val="single" w:sz="8" w:space="0" w:color="000000"/>
-              <w:left w:val="single" w:sz="8" w:space="0" w:color="000000"/>
-              <w:bottom w:val="single" w:sz="8" w:space="0" w:color="000000"/>
-              <w:right w:val="single" w:sz="8" w:space="0" w:color="000000"/>
-            </w:tcBorders>
-            <w:tcMar>
-              <w:top w:w="100" w:type="dxa"/>
-              <w:left w:w="100" w:type="dxa"/>
-              <w:bottom w:w="100" w:type="dxa"/>
-              <w:right w:w="100" w:type="dxa"/>
-            </w:tcMar>
-            <w:hideMark/>
-          </w:tcPr>
-          <w:p>
-            <w:r>
-              <w:t>Sr(a) este campo es una llave foránea de la entidad persona, en este campo podr</w:t>
-            </w:r>
-            <w:r>
-              <w:rPr>
-                <w:rFonts w:hint="cs"/>
-              </w:rPr>
-              <w:t>á</w:t>
-            </w:r>
-            <w:r>
-              <w:t xml:space="preserve"> almacenar todos los n</w:t>
-            </w:r>
-            <w:r>
-              <w:rPr>
-                <w:rFonts w:hint="cs"/>
-              </w:rPr>
-              <w:t>ú</w:t>
-            </w:r>
-            <w:r>
-              <w:t>meros de documento de los clientes.</w:t>
-            </w:r>
-          </w:p>
-        </w:tc>
-        <w:tc>
-          <w:tcPr>
-            <w:tcW w:w="510" w:type="dxa"/>
-            <w:tcBorders>
-              <w:top w:val="single" w:sz="8" w:space="0" w:color="000000"/>
-              <w:left w:val="single" w:sz="8" w:space="0" w:color="000000"/>
-              <w:bottom w:val="single" w:sz="8" w:space="0" w:color="000000"/>
-              <w:right w:val="single" w:sz="8" w:space="0" w:color="000000"/>
-            </w:tcBorders>
-            <w:tcMar>
-              <w:top w:w="100" w:type="dxa"/>
-              <w:left w:w="100" w:type="dxa"/>
-              <w:bottom w:w="100" w:type="dxa"/>
-              <w:right w:w="100" w:type="dxa"/>
-            </w:tcMar>
-          </w:tcPr>
-          <w:p/>
-        </w:tc>
-        <w:tc>
-          <w:tcPr>
-            <w:tcW w:w="1035" w:type="dxa"/>
-            <w:tcBorders>
-              <w:top w:val="single" w:sz="8" w:space="0" w:color="000000"/>
-              <w:left w:val="single" w:sz="8" w:space="0" w:color="000000"/>
-              <w:bottom w:val="single" w:sz="8" w:space="0" w:color="000000"/>
-              <w:right w:val="single" w:sz="8" w:space="0" w:color="000000"/>
-            </w:tcBorders>
-            <w:tcMar>
-              <w:top w:w="100" w:type="dxa"/>
-              <w:left w:w="100" w:type="dxa"/>
-              <w:bottom w:w="100" w:type="dxa"/>
-              <w:right w:w="100" w:type="dxa"/>
-            </w:tcMar>
-            <w:hideMark/>
-          </w:tcPr>
-          <w:p>
-            <w:r>
-              <w:t>CHAR</w:t>
-            </w:r>
-          </w:p>
-        </w:tc>
-        <w:tc>
-          <w:tcPr>
-            <w:tcW w:w="705" w:type="dxa"/>
-            <w:tcBorders>
-              <w:top w:val="single" w:sz="8" w:space="0" w:color="000000"/>
-              <w:left w:val="single" w:sz="8" w:space="0" w:color="000000"/>
-              <w:bottom w:val="single" w:sz="8" w:space="0" w:color="000000"/>
-              <w:right w:val="single" w:sz="8" w:space="0" w:color="000000"/>
-            </w:tcBorders>
-            <w:tcMar>
-              <w:top w:w="100" w:type="dxa"/>
-              <w:left w:w="100" w:type="dxa"/>
-              <w:bottom w:w="100" w:type="dxa"/>
-              <w:right w:w="100" w:type="dxa"/>
-            </w:tcMar>
-            <w:hideMark/>
-          </w:tcPr>
-          <w:p>
-            <w:r>
-              <w:t>10</w:t>
-            </w:r>
-          </w:p>
-        </w:tc>
-        <w:tc>
-          <w:tcPr>
-            <w:tcW w:w="1845" w:type="dxa"/>
-            <w:tcBorders>
-              <w:top w:val="single" w:sz="8" w:space="0" w:color="000000"/>
-              <w:left w:val="single" w:sz="8" w:space="0" w:color="000000"/>
-              <w:bottom w:val="single" w:sz="8" w:space="0" w:color="000000"/>
-              <w:right w:val="single" w:sz="8" w:space="0" w:color="000000"/>
-            </w:tcBorders>
-            <w:tcMar>
-              <w:top w:w="100" w:type="dxa"/>
-              <w:left w:w="100" w:type="dxa"/>
-              <w:bottom w:w="100" w:type="dxa"/>
-              <w:right w:w="100" w:type="dxa"/>
-            </w:tcMar>
-            <w:hideMark/>
-          </w:tcPr>
-          <w:p>
-            <w:r>
-              <w:t>Not null</w:t>
-            </w:r>
-          </w:p>
-        </w:tc>
-      </w:tr>
-    </w:tbl>
-    <w:p/>
-    <w:p/>
     <w:p/>
     <w:p>
       <w:pPr>
@@ -4378,6 +3876,7 @@
               <w:jc w:val="right"/>
             </w:pPr>
             <w:r>
+              <w:lastRenderedPageBreak/>
               <w:t>Tabla persona</w:t>
             </w:r>
           </w:p>
@@ -4573,9 +4072,14 @@
               <w:widowControl w:val="0"/>
               <w:jc w:val="left"/>
             </w:pPr>
-            <w:r>
-              <w:t>ide_persona</w:t>
-            </w:r>
+            <w:proofErr w:type="spellStart"/>
+            <w:r>
+              <w:t>id</w:t>
+            </w:r>
+            <w:r>
+              <w:t>_persona</w:t>
+            </w:r>
+            <w:proofErr w:type="spellEnd"/>
           </w:p>
         </w:tc>
         <w:tc>
@@ -5170,7 +4674,7 @@
           </w:tcPr>
           <w:p>
             <w:r>
-              <w:t>15</w:t>
+              <w:t>16</w:t>
             </w:r>
           </w:p>
         </w:tc>
@@ -5216,7 +4720,6 @@
           </w:tcPr>
           <w:p>
             <w:r>
-              <w:lastRenderedPageBreak/>
               <w:t>contrase</w:t>
             </w:r>
             <w:r>
@@ -5371,9 +4874,11 @@
             </w:tcMar>
           </w:tcPr>
           <w:p>
+            <w:proofErr w:type="spellStart"/>
             <w:r>
               <w:t>fcod_tipo_doc</w:t>
             </w:r>
+            <w:proofErr w:type="spellEnd"/>
           </w:p>
         </w:tc>
         <w:tc>
@@ -5483,45 +4988,173 @@
             <w:r>
               <w:t>Not null</w:t>
             </w:r>
+          </w:p>
+        </w:tc>
+      </w:tr>
+      <w:tr>
+        <w:tc>
+          <w:tcPr>
+            <w:tcW w:w="1560" w:type="dxa"/>
+            <w:tcBorders>
+              <w:top w:val="single" w:sz="8" w:space="0" w:color="000000"/>
+              <w:left w:val="single" w:sz="8" w:space="0" w:color="000000"/>
+              <w:bottom w:val="single" w:sz="8" w:space="0" w:color="000000"/>
+              <w:right w:val="single" w:sz="8" w:space="0" w:color="000000"/>
+            </w:tcBorders>
+            <w:tcMar>
+              <w:top w:w="100" w:type="dxa"/>
+              <w:left w:w="100" w:type="dxa"/>
+              <w:bottom w:w="100" w:type="dxa"/>
+              <w:right w:w="100" w:type="dxa"/>
+            </w:tcMar>
+          </w:tcPr>
+          <w:p>
+            <w:pPr>
+              <w:jc w:val="center"/>
+            </w:pPr>
+            <w:proofErr w:type="spellStart"/>
+            <w:r>
+              <w:t>rolid</w:t>
+            </w:r>
+            <w:proofErr w:type="spellEnd"/>
+          </w:p>
+        </w:tc>
+        <w:tc>
+          <w:tcPr>
+            <w:tcW w:w="3090" w:type="dxa"/>
+            <w:tcBorders>
+              <w:top w:val="single" w:sz="8" w:space="0" w:color="000000"/>
+              <w:left w:val="single" w:sz="8" w:space="0" w:color="000000"/>
+              <w:bottom w:val="single" w:sz="8" w:space="0" w:color="000000"/>
+              <w:right w:val="single" w:sz="8" w:space="0" w:color="000000"/>
+            </w:tcBorders>
+            <w:tcMar>
+              <w:top w:w="100" w:type="dxa"/>
+              <w:left w:w="100" w:type="dxa"/>
+              <w:bottom w:w="100" w:type="dxa"/>
+              <w:right w:w="100" w:type="dxa"/>
+            </w:tcMar>
+          </w:tcPr>
+          <w:p>
+            <w:r>
+              <w:t>Sr(a) esta es una llave for</w:t>
+            </w:r>
+            <w:r>
+              <w:rPr>
+                <w:rFonts w:hint="cs"/>
+              </w:rPr>
+              <w:t>á</w:t>
+            </w:r>
+            <w:r>
+              <w:t>nea de la tabla rol y en este campo se podr</w:t>
+            </w:r>
+            <w:r>
+              <w:rPr>
+                <w:rFonts w:hint="cs"/>
+              </w:rPr>
+              <w:t>á</w:t>
+            </w:r>
+            <w:r>
+              <w:t xml:space="preserve"> almacenar el  rol de todas las personas.</w:t>
+            </w:r>
+          </w:p>
+        </w:tc>
+        <w:tc>
+          <w:tcPr>
+            <w:tcW w:w="510" w:type="dxa"/>
+            <w:tcBorders>
+              <w:top w:val="single" w:sz="8" w:space="0" w:color="000000"/>
+              <w:left w:val="single" w:sz="8" w:space="0" w:color="000000"/>
+              <w:bottom w:val="single" w:sz="8" w:space="0" w:color="000000"/>
+              <w:right w:val="single" w:sz="8" w:space="0" w:color="000000"/>
+            </w:tcBorders>
+            <w:tcMar>
+              <w:top w:w="100" w:type="dxa"/>
+              <w:left w:w="100" w:type="dxa"/>
+              <w:bottom w:w="100" w:type="dxa"/>
+              <w:right w:w="100" w:type="dxa"/>
+            </w:tcMar>
+          </w:tcPr>
+          <w:p>
+            <w:pPr>
+              <w:jc w:val="center"/>
+            </w:pPr>
+          </w:p>
+        </w:tc>
+        <w:tc>
+          <w:tcPr>
+            <w:tcW w:w="1035" w:type="dxa"/>
+            <w:tcBorders>
+              <w:top w:val="single" w:sz="8" w:space="0" w:color="000000"/>
+              <w:left w:val="single" w:sz="8" w:space="0" w:color="000000"/>
+              <w:bottom w:val="single" w:sz="8" w:space="0" w:color="000000"/>
+              <w:right w:val="single" w:sz="8" w:space="0" w:color="000000"/>
+            </w:tcBorders>
+            <w:tcMar>
+              <w:top w:w="100" w:type="dxa"/>
+              <w:left w:w="100" w:type="dxa"/>
+              <w:bottom w:w="100" w:type="dxa"/>
+              <w:right w:w="100" w:type="dxa"/>
+            </w:tcMar>
+          </w:tcPr>
+          <w:p>
+            <w:r>
+              <w:t>INT</w:t>
+            </w:r>
+          </w:p>
+        </w:tc>
+        <w:tc>
+          <w:tcPr>
+            <w:tcW w:w="705" w:type="dxa"/>
+            <w:tcBorders>
+              <w:top w:val="single" w:sz="8" w:space="0" w:color="000000"/>
+              <w:left w:val="single" w:sz="8" w:space="0" w:color="000000"/>
+              <w:bottom w:val="single" w:sz="8" w:space="0" w:color="000000"/>
+              <w:right w:val="single" w:sz="8" w:space="0" w:color="000000"/>
+            </w:tcBorders>
+            <w:tcMar>
+              <w:top w:w="100" w:type="dxa"/>
+              <w:left w:w="100" w:type="dxa"/>
+              <w:bottom w:w="100" w:type="dxa"/>
+              <w:right w:w="100" w:type="dxa"/>
+            </w:tcMar>
+          </w:tcPr>
+          <w:p/>
+        </w:tc>
+        <w:tc>
+          <w:tcPr>
+            <w:tcW w:w="1845" w:type="dxa"/>
+            <w:tcBorders>
+              <w:top w:val="single" w:sz="8" w:space="0" w:color="000000"/>
+              <w:left w:val="single" w:sz="8" w:space="0" w:color="000000"/>
+              <w:bottom w:val="single" w:sz="8" w:space="0" w:color="000000"/>
+              <w:right w:val="single" w:sz="8" w:space="0" w:color="000000"/>
+            </w:tcBorders>
+            <w:tcMar>
+              <w:top w:w="100" w:type="dxa"/>
+              <w:left w:w="100" w:type="dxa"/>
+              <w:bottom w:w="100" w:type="dxa"/>
+              <w:right w:w="100" w:type="dxa"/>
+            </w:tcMar>
+          </w:tcPr>
+          <w:p>
+            <w:proofErr w:type="spellStart"/>
+            <w:r>
+              <w:t>Not</w:t>
+            </w:r>
+            <w:proofErr w:type="spellEnd"/>
+            <w:r>
+              <w:t xml:space="preserve"> </w:t>
+            </w:r>
+            <w:proofErr w:type="spellStart"/>
+            <w:r>
+              <w:t>null</w:t>
+            </w:r>
+            <w:proofErr w:type="spellEnd"/>
           </w:p>
         </w:tc>
       </w:tr>
     </w:tbl>
-    <w:p>
-      <w:pPr>
-        <w:rPr>
-          <w:b/>
-        </w:rPr>
-      </w:pPr>
-    </w:p>
-    <w:p>
-      <w:pPr>
-        <w:rPr>
-          <w:b/>
-        </w:rPr>
-      </w:pPr>
-    </w:p>
-    <w:p>
-      <w:pPr>
-        <w:rPr>
-          <w:b/>
-        </w:rPr>
-      </w:pPr>
-    </w:p>
-    <w:p>
-      <w:pPr>
-        <w:rPr>
-          <w:b/>
-        </w:rPr>
-      </w:pPr>
-    </w:p>
-    <w:p>
-      <w:pPr>
-        <w:rPr>
-          <w:b/>
-        </w:rPr>
-      </w:pPr>
-    </w:p>
     <w:p>
       <w:pPr>
         <w:rPr>
@@ -5895,7 +5528,11 @@
           </w:tcPr>
           <w:p>
             <w:r>
-              <w:t>Sr(a) en este campo podrá almacenar la fecha y la hora de cada reservación</w:t>
+              <w:t xml:space="preserve">Sr(a) en este campo podrá </w:t>
+            </w:r>
+            <w:r>
+              <w:lastRenderedPageBreak/>
+              <w:t>almacenar la fecha y la hora de cada reservación</w:t>
             </w:r>
             <w:r>
               <w:t>.</w:t>
@@ -5927,7 +5564,11 @@
           </w:tcPr>
           <w:p>
             <w:r>
-              <w:t>DATETIME</w:t>
+              <w:t>DATE</w:t>
+            </w:r>
+            <w:r>
+              <w:lastRenderedPageBreak/>
+              <w:t>TIME</w:t>
             </w:r>
           </w:p>
         </w:tc>
@@ -5944,6 +5585,7 @@
           </w:tcPr>
           <w:p>
             <w:r>
+              <w:lastRenderedPageBreak/>
               <w:t>6</w:t>
             </w:r>
           </w:p>
@@ -5985,6 +5627,7 @@
           </w:tcPr>
           <w:p>
             <w:r>
+              <w:lastRenderedPageBreak/>
               <w:t>observaciones</w:t>
             </w:r>
           </w:p>
@@ -6120,12 +5763,13 @@
               <w:bottom w:w="100" w:type="dxa"/>
               <w:right w:w="100" w:type="dxa"/>
             </w:tcMar>
-            <w:hideMark/>
-          </w:tcPr>
-          <w:p>
-            <w:r>
-              <w:t>mesa_id</w:t>
-            </w:r>
+          </w:tcPr>
+          <w:p>
+            <w:proofErr w:type="spellStart"/>
+            <w:r>
+              <w:t>id_estado</w:t>
+            </w:r>
+            <w:proofErr w:type="spellEnd"/>
           </w:p>
         </w:tc>
         <w:tc>
@@ -6143,11 +5787,16 @@
               <w:bottom w:w="100" w:type="dxa"/>
               <w:right w:w="100" w:type="dxa"/>
             </w:tcMar>
-            <w:hideMark/>
-          </w:tcPr>
-          <w:p>
-            <w:r>
-              <w:t>Sr(a) este campo es una llave foránea de la entidad num_mesa, en este campo se almacenar</w:t>
+          </w:tcPr>
+          <w:p>
+            <w:r>
+              <w:t xml:space="preserve">Sr(a) este campo es una llave foránea de la entidad </w:t>
+            </w:r>
+            <w:r>
+              <w:t>estado</w:t>
+            </w:r>
+            <w:r>
+              <w:t>, en este campo se almacenar</w:t>
             </w:r>
             <w:r>
               <w:rPr>
@@ -6156,6 +5805,175 @@
               <w:t>á</w:t>
             </w:r>
             <w:r>
+              <w:t xml:space="preserve"> el </w:t>
+            </w:r>
+            <w:r>
+              <w:t xml:space="preserve">id </w:t>
+            </w:r>
+            <w:r>
+              <w:t xml:space="preserve"> de</w:t>
+            </w:r>
+            <w:r>
+              <w:t xml:space="preserve"> cada estado</w:t>
+            </w:r>
+            <w:r>
+              <w:t>.</w:t>
+            </w:r>
+          </w:p>
+        </w:tc>
+        <w:tc>
+          <w:tcPr>
+            <w:tcW w:w="600" w:type="dxa"/>
+            <w:tcBorders>
+              <w:top w:val="single" w:sz="8" w:space="0" w:color="000000"/>
+              <w:left w:val="single" w:sz="8" w:space="0" w:color="000000"/>
+              <w:bottom w:val="single" w:sz="8" w:space="0" w:color="000000"/>
+              <w:right w:val="single" w:sz="8" w:space="0" w:color="000000"/>
+            </w:tcBorders>
+            <w:tcMar>
+              <w:top w:w="100" w:type="dxa"/>
+              <w:left w:w="100" w:type="dxa"/>
+              <w:bottom w:w="100" w:type="dxa"/>
+              <w:right w:w="100" w:type="dxa"/>
+            </w:tcMar>
+          </w:tcPr>
+          <w:p>
+            <w:pPr>
+              <w:jc w:val="center"/>
+            </w:pPr>
+          </w:p>
+        </w:tc>
+        <w:tc>
+          <w:tcPr>
+            <w:tcW w:w="900" w:type="dxa"/>
+            <w:tcBorders>
+              <w:top w:val="single" w:sz="8" w:space="0" w:color="000000"/>
+              <w:left w:val="single" w:sz="8" w:space="0" w:color="000000"/>
+              <w:bottom w:val="single" w:sz="8" w:space="0" w:color="000000"/>
+              <w:right w:val="single" w:sz="8" w:space="0" w:color="000000"/>
+            </w:tcBorders>
+            <w:tcMar>
+              <w:top w:w="100" w:type="dxa"/>
+              <w:left w:w="100" w:type="dxa"/>
+              <w:bottom w:w="100" w:type="dxa"/>
+              <w:right w:w="100" w:type="dxa"/>
+            </w:tcMar>
+          </w:tcPr>
+          <w:p>
+            <w:r>
+              <w:t>INT</w:t>
+            </w:r>
+          </w:p>
+        </w:tc>
+        <w:tc>
+          <w:tcPr>
+            <w:tcW w:w="705" w:type="dxa"/>
+            <w:tcBorders>
+              <w:top w:val="single" w:sz="8" w:space="0" w:color="000000"/>
+              <w:left w:val="single" w:sz="8" w:space="0" w:color="000000"/>
+              <w:bottom w:val="single" w:sz="8" w:space="0" w:color="000000"/>
+              <w:right w:val="single" w:sz="8" w:space="0" w:color="000000"/>
+            </w:tcBorders>
+            <w:tcMar>
+              <w:top w:w="100" w:type="dxa"/>
+              <w:left w:w="100" w:type="dxa"/>
+              <w:bottom w:w="100" w:type="dxa"/>
+              <w:right w:w="100" w:type="dxa"/>
+            </w:tcMar>
+          </w:tcPr>
+          <w:p>
+            <w:r>
+              <w:t>1</w:t>
+            </w:r>
+          </w:p>
+        </w:tc>
+        <w:tc>
+          <w:tcPr>
+            <w:tcW w:w="1740" w:type="dxa"/>
+            <w:tcBorders>
+              <w:top w:val="single" w:sz="8" w:space="0" w:color="000000"/>
+              <w:left w:val="single" w:sz="8" w:space="0" w:color="000000"/>
+              <w:bottom w:val="single" w:sz="8" w:space="0" w:color="000000"/>
+              <w:right w:val="single" w:sz="8" w:space="0" w:color="000000"/>
+            </w:tcBorders>
+            <w:tcMar>
+              <w:top w:w="100" w:type="dxa"/>
+              <w:left w:w="100" w:type="dxa"/>
+              <w:bottom w:w="100" w:type="dxa"/>
+              <w:right w:w="100" w:type="dxa"/>
+            </w:tcMar>
+          </w:tcPr>
+          <w:p>
+            <w:proofErr w:type="spellStart"/>
+            <w:r>
+              <w:t>Not</w:t>
+            </w:r>
+            <w:proofErr w:type="spellEnd"/>
+            <w:r>
+              <w:t xml:space="preserve"> </w:t>
+            </w:r>
+            <w:proofErr w:type="spellStart"/>
+            <w:r>
+              <w:t>null</w:t>
+            </w:r>
+            <w:proofErr w:type="spellEnd"/>
+          </w:p>
+        </w:tc>
+      </w:tr>
+      <w:tr>
+        <w:tc>
+          <w:tcPr>
+            <w:tcW w:w="1680" w:type="dxa"/>
+            <w:tcBorders>
+              <w:top w:val="single" w:sz="8" w:space="0" w:color="000000"/>
+              <w:left w:val="single" w:sz="8" w:space="0" w:color="000000"/>
+              <w:bottom w:val="single" w:sz="8" w:space="0" w:color="000000"/>
+              <w:right w:val="single" w:sz="8" w:space="0" w:color="000000"/>
+            </w:tcBorders>
+            <w:tcMar>
+              <w:top w:w="100" w:type="dxa"/>
+              <w:left w:w="100" w:type="dxa"/>
+              <w:bottom w:w="100" w:type="dxa"/>
+              <w:right w:w="100" w:type="dxa"/>
+            </w:tcMar>
+            <w:hideMark/>
+          </w:tcPr>
+          <w:p>
+            <w:proofErr w:type="spellStart"/>
+            <w:r>
+              <w:t>mesa_id</w:t>
+            </w:r>
+            <w:proofErr w:type="spellEnd"/>
+          </w:p>
+        </w:tc>
+        <w:tc>
+          <w:tcPr>
+            <w:tcW w:w="3120" w:type="dxa"/>
+            <w:tcBorders>
+              <w:top w:val="single" w:sz="8" w:space="0" w:color="000000"/>
+              <w:left w:val="single" w:sz="8" w:space="0" w:color="000000"/>
+              <w:bottom w:val="single" w:sz="8" w:space="0" w:color="000000"/>
+              <w:right w:val="single" w:sz="8" w:space="0" w:color="000000"/>
+            </w:tcBorders>
+            <w:tcMar>
+              <w:top w:w="100" w:type="dxa"/>
+              <w:left w:w="100" w:type="dxa"/>
+              <w:bottom w:w="100" w:type="dxa"/>
+              <w:right w:w="100" w:type="dxa"/>
+            </w:tcMar>
+            <w:hideMark/>
+          </w:tcPr>
+          <w:p>
+            <w:r>
+              <w:t>Sr(a) este campo es una llave foránea de la entidad num_mesa, en este campo se almacenar</w:t>
+            </w:r>
+            <w:r>
+              <w:rPr>
+                <w:rFonts w:hint="cs"/>
+              </w:rPr>
+              <w:t>á</w:t>
+            </w:r>
+            <w:r>
               <w:t xml:space="preserve"> el n</w:t>
             </w:r>
             <w:r>
@@ -6422,9 +6240,11 @@
               <w:widowControl w:val="0"/>
               <w:jc w:val="left"/>
             </w:pPr>
-            <w:r>
-              <w:t>Ide_encargado</w:t>
-            </w:r>
+            <w:proofErr w:type="spellStart"/>
+            <w:r>
+              <w:t>id_cliente</w:t>
+            </w:r>
+            <w:proofErr w:type="spellEnd"/>
           </w:p>
         </w:tc>
         <w:tc>
@@ -6459,7 +6279,7 @@
               <w:t>á</w:t>
             </w:r>
             <w:r>
-              <w:t xml:space="preserve"> almacenar todos los n</w:t>
+              <w:t xml:space="preserve"> almacenar los n</w:t>
             </w:r>
             <w:r>
               <w:rPr>
@@ -6468,7 +6288,7 @@
               <w:t>ú</w:t>
             </w:r>
             <w:r>
-              <w:t>meros de documento de los encargados.</w:t>
+              <w:t>meros de documento de los clientes.</w:t>
             </w:r>
           </w:p>
         </w:tc>
@@ -6518,7 +6338,7 @@
               <w:jc w:val="left"/>
             </w:pPr>
             <w:r>
-              <w:t>INT</w:t>
+              <w:t>CHAR</w:t>
             </w:r>
           </w:p>
         </w:tc>
@@ -6545,7 +6365,7 @@
               <w:jc w:val="left"/>
             </w:pPr>
             <w:r>
-              <w:t>2</w:t>
+              <w:t>10</w:t>
             </w:r>
           </w:p>
         </w:tc>
@@ -6571,191 +6391,19 @@
               <w:widowControl w:val="0"/>
               <w:jc w:val="left"/>
             </w:pPr>
-            <w:r>
-              <w:t>Not null</w:t>
-            </w:r>
-          </w:p>
-        </w:tc>
-      </w:tr>
-      <w:tr>
-        <w:tc>
-          <w:tcPr>
-            <w:tcW w:w="1680" w:type="dxa"/>
-            <w:tcBorders>
-              <w:top w:val="single" w:sz="8" w:space="0" w:color="000000"/>
-              <w:left w:val="single" w:sz="8" w:space="0" w:color="000000"/>
-              <w:bottom w:val="single" w:sz="8" w:space="0" w:color="000000"/>
-              <w:right w:val="single" w:sz="8" w:space="0" w:color="000000"/>
-            </w:tcBorders>
-            <w:tcMar>
-              <w:top w:w="100" w:type="dxa"/>
-              <w:left w:w="100" w:type="dxa"/>
-              <w:bottom w:w="100" w:type="dxa"/>
-              <w:right w:w="100" w:type="dxa"/>
-            </w:tcMar>
-            <w:hideMark/>
-          </w:tcPr>
-          <w:p>
-            <w:pPr>
-              <w:widowControl w:val="0"/>
-              <w:jc w:val="left"/>
-            </w:pPr>
-            <w:r>
-              <w:t>Ide_cliente</w:t>
-            </w:r>
-          </w:p>
-        </w:tc>
-        <w:tc>
-          <w:tcPr>
-            <w:tcW w:w="3120" w:type="dxa"/>
-            <w:tcBorders>
-              <w:top w:val="single" w:sz="8" w:space="0" w:color="000000"/>
-              <w:left w:val="single" w:sz="8" w:space="0" w:color="000000"/>
-              <w:bottom w:val="single" w:sz="8" w:space="0" w:color="000000"/>
-              <w:right w:val="single" w:sz="8" w:space="0" w:color="000000"/>
-            </w:tcBorders>
-            <w:tcMar>
-              <w:top w:w="100" w:type="dxa"/>
-              <w:left w:w="100" w:type="dxa"/>
-              <w:bottom w:w="100" w:type="dxa"/>
-              <w:right w:w="100" w:type="dxa"/>
-            </w:tcMar>
-            <w:hideMark/>
-          </w:tcPr>
-          <w:p>
-            <w:pPr>
-              <w:widowControl w:val="0"/>
-              <w:jc w:val="left"/>
-            </w:pPr>
-            <w:r>
-              <w:t xml:space="preserve">Sr(a) este campo es una llave </w:t>
-            </w:r>
-            <w:r>
-              <w:lastRenderedPageBreak/>
-              <w:t>foránea de la entidad persona, en este campo podr</w:t>
-            </w:r>
-            <w:r>
-              <w:rPr>
-                <w:rFonts w:hint="cs"/>
-              </w:rPr>
-              <w:t>á</w:t>
-            </w:r>
-            <w:r>
-              <w:t xml:space="preserve"> almacenar todos los n</w:t>
-            </w:r>
-            <w:r>
-              <w:rPr>
-                <w:rFonts w:hint="cs"/>
-              </w:rPr>
-              <w:t>ú</w:t>
-            </w:r>
-            <w:r>
-              <w:t>meros de documento de los clientes.</w:t>
-            </w:r>
-          </w:p>
-        </w:tc>
-        <w:tc>
-          <w:tcPr>
-            <w:tcW w:w="600" w:type="dxa"/>
-            <w:tcBorders>
-              <w:top w:val="single" w:sz="8" w:space="0" w:color="000000"/>
-              <w:left w:val="single" w:sz="8" w:space="0" w:color="000000"/>
-              <w:bottom w:val="single" w:sz="8" w:space="0" w:color="000000"/>
-              <w:right w:val="single" w:sz="8" w:space="0" w:color="000000"/>
-            </w:tcBorders>
-            <w:tcMar>
-              <w:top w:w="100" w:type="dxa"/>
-              <w:left w:w="100" w:type="dxa"/>
-              <w:bottom w:w="100" w:type="dxa"/>
-              <w:right w:w="100" w:type="dxa"/>
-            </w:tcMar>
-          </w:tcPr>
-          <w:p>
-            <w:pPr>
-              <w:widowControl w:val="0"/>
-              <w:jc w:val="center"/>
-            </w:pPr>
-          </w:p>
-        </w:tc>
-        <w:tc>
-          <w:tcPr>
-            <w:tcW w:w="900" w:type="dxa"/>
-            <w:tcBorders>
-              <w:top w:val="single" w:sz="8" w:space="0" w:color="000000"/>
-              <w:left w:val="single" w:sz="8" w:space="0" w:color="000000"/>
-              <w:bottom w:val="single" w:sz="8" w:space="0" w:color="000000"/>
-              <w:right w:val="single" w:sz="8" w:space="0" w:color="000000"/>
-            </w:tcBorders>
-            <w:tcMar>
-              <w:top w:w="100" w:type="dxa"/>
-              <w:left w:w="100" w:type="dxa"/>
-              <w:bottom w:w="100" w:type="dxa"/>
-              <w:right w:w="100" w:type="dxa"/>
-            </w:tcMar>
-            <w:hideMark/>
-          </w:tcPr>
-          <w:p>
-            <w:pPr>
-              <w:widowControl w:val="0"/>
-              <w:jc w:val="left"/>
-            </w:pPr>
-            <w:r>
-              <w:t>INT</w:t>
-            </w:r>
-          </w:p>
-        </w:tc>
-        <w:tc>
-          <w:tcPr>
-            <w:tcW w:w="705" w:type="dxa"/>
-            <w:tcBorders>
-              <w:top w:val="single" w:sz="8" w:space="0" w:color="000000"/>
-              <w:left w:val="single" w:sz="8" w:space="0" w:color="000000"/>
-              <w:bottom w:val="single" w:sz="8" w:space="0" w:color="000000"/>
-              <w:right w:val="single" w:sz="8" w:space="0" w:color="000000"/>
-            </w:tcBorders>
-            <w:tcMar>
-              <w:top w:w="100" w:type="dxa"/>
-              <w:left w:w="100" w:type="dxa"/>
-              <w:bottom w:w="100" w:type="dxa"/>
-              <w:right w:w="100" w:type="dxa"/>
-            </w:tcMar>
-            <w:hideMark/>
-          </w:tcPr>
-          <w:p>
-            <w:pPr>
-              <w:widowControl w:val="0"/>
-              <w:jc w:val="left"/>
-            </w:pPr>
-            <w:r>
-              <w:t>2</w:t>
-            </w:r>
-          </w:p>
-        </w:tc>
-        <w:tc>
-          <w:tcPr>
-            <w:tcW w:w="1740" w:type="dxa"/>
-            <w:tcBorders>
-              <w:top w:val="single" w:sz="8" w:space="0" w:color="000000"/>
-              <w:left w:val="single" w:sz="8" w:space="0" w:color="000000"/>
-              <w:bottom w:val="single" w:sz="8" w:space="0" w:color="000000"/>
-              <w:right w:val="single" w:sz="8" w:space="0" w:color="000000"/>
-            </w:tcBorders>
-            <w:tcMar>
-              <w:top w:w="100" w:type="dxa"/>
-              <w:left w:w="100" w:type="dxa"/>
-              <w:bottom w:w="100" w:type="dxa"/>
-              <w:right w:w="100" w:type="dxa"/>
-            </w:tcMar>
-            <w:hideMark/>
-          </w:tcPr>
-          <w:p>
-            <w:pPr>
-              <w:widowControl w:val="0"/>
-              <w:jc w:val="left"/>
-            </w:pPr>
-            <w:r>
-              <w:t>Not null</w:t>
-            </w:r>
+            <w:proofErr w:type="spellStart"/>
+            <w:r>
+              <w:t>Not</w:t>
+            </w:r>
+            <w:proofErr w:type="spellEnd"/>
+            <w:r>
+              <w:t xml:space="preserve"> </w:t>
+            </w:r>
+            <w:proofErr w:type="spellStart"/>
+            <w:r>
+              <w:t>null</w:t>
+            </w:r>
+            <w:proofErr w:type="spellEnd"/>
           </w:p>
         </w:tc>
       </w:tr>
@@ -6767,748 +6415,6 @@
         </w:rPr>
       </w:pPr>
     </w:p>
-    <w:p>
-      <w:pPr>
-        <w:rPr>
-          <w:b/>
-        </w:rPr>
-      </w:pPr>
-      <w:r>
-        <w:rPr>
-          <w:b/>
-        </w:rPr>
-        <w:t>PERSONA_HAS_ROLE</w:t>
-      </w:r>
-    </w:p>
-    <w:p/>
-    <w:p>
-      <w:r>
-        <w:t>Estructura:</w:t>
-      </w:r>
-    </w:p>
-    <w:tbl>
-      <w:tblPr>
-        <w:tblW w:w="8745" w:type="dxa"/>
-        <w:tblInd w:w="100" w:type="dxa"/>
-        <w:tblBorders>
-          <w:top w:val="single" w:sz="8" w:space="0" w:color="000000"/>
-          <w:left w:val="single" w:sz="8" w:space="0" w:color="000000"/>
-          <w:bottom w:val="single" w:sz="8" w:space="0" w:color="000000"/>
-          <w:right w:val="single" w:sz="8" w:space="0" w:color="000000"/>
-          <w:insideH w:val="single" w:sz="8" w:space="0" w:color="000000"/>
-          <w:insideV w:val="single" w:sz="8" w:space="0" w:color="000000"/>
-        </w:tblBorders>
-        <w:tblLayout w:type="fixed"/>
-        <w:tblLook w:val="0600" w:firstRow="0" w:lastRow="0" w:firstColumn="0" w:lastColumn="0" w:noHBand="1" w:noVBand="1"/>
-      </w:tblPr>
-      <w:tblGrid>
-        <w:gridCol w:w="1560"/>
-        <w:gridCol w:w="3090"/>
-        <w:gridCol w:w="510"/>
-        <w:gridCol w:w="1035"/>
-        <w:gridCol w:w="705"/>
-        <w:gridCol w:w="1845"/>
-      </w:tblGrid>
-      <w:tr>
-        <w:trPr>
-          <w:trHeight w:val="420"/>
-        </w:trPr>
-        <w:tc>
-          <w:tcPr>
-            <w:tcW w:w="8745" w:type="dxa"/>
-            <w:gridSpan w:val="6"/>
-            <w:tcBorders>
-              <w:top w:val="single" w:sz="8" w:space="0" w:color="000000"/>
-              <w:left w:val="single" w:sz="8" w:space="0" w:color="000000"/>
-              <w:bottom w:val="single" w:sz="8" w:space="0" w:color="000000"/>
-              <w:right w:val="single" w:sz="8" w:space="0" w:color="000000"/>
-            </w:tcBorders>
-            <w:shd w:val="clear" w:color="auto" w:fill="B7B7B7"/>
-            <w:tcMar>
-              <w:top w:w="100" w:type="dxa"/>
-              <w:left w:w="100" w:type="dxa"/>
-              <w:bottom w:w="100" w:type="dxa"/>
-              <w:right w:w="100" w:type="dxa"/>
-            </w:tcMar>
-            <w:hideMark/>
-          </w:tcPr>
-          <w:p>
-            <w:r>
-              <w:t>Base de datos Digital´s Menu</w:t>
-            </w:r>
-          </w:p>
-        </w:tc>
-      </w:tr>
-      <w:tr>
-        <w:trPr>
-          <w:trHeight w:val="420"/>
-        </w:trPr>
-        <w:tc>
-          <w:tcPr>
-            <w:tcW w:w="8745" w:type="dxa"/>
-            <w:gridSpan w:val="6"/>
-            <w:tcBorders>
-              <w:top w:val="single" w:sz="8" w:space="0" w:color="000000"/>
-              <w:left w:val="single" w:sz="8" w:space="0" w:color="000000"/>
-              <w:bottom w:val="single" w:sz="8" w:space="0" w:color="000000"/>
-              <w:right w:val="single" w:sz="8" w:space="0" w:color="000000"/>
-            </w:tcBorders>
-            <w:shd w:val="clear" w:color="auto" w:fill="B7B7B7"/>
-            <w:tcMar>
-              <w:top w:w="100" w:type="dxa"/>
-              <w:left w:w="100" w:type="dxa"/>
-              <w:bottom w:w="100" w:type="dxa"/>
-              <w:right w:w="100" w:type="dxa"/>
-            </w:tcMar>
-            <w:hideMark/>
-          </w:tcPr>
-          <w:p>
-            <w:pPr>
-              <w:jc w:val="right"/>
-            </w:pPr>
-            <w:r>
-              <w:t>Tabla</w:t>
-            </w:r>
-            <w:r>
-              <w:t xml:space="preserve"> </w:t>
-            </w:r>
-            <w:r>
-              <w:t xml:space="preserve"> </w:t>
-            </w:r>
-            <w:r>
-              <w:t>persona_has_</w:t>
-            </w:r>
-            <w:r>
-              <w:t xml:space="preserve">role </w:t>
-            </w:r>
-          </w:p>
-        </w:tc>
-      </w:tr>
-      <w:tr>
-        <w:trPr>
-          <w:trHeight w:val="690"/>
-        </w:trPr>
-        <w:tc>
-          <w:tcPr>
-            <w:tcW w:w="1560" w:type="dxa"/>
-            <w:tcBorders>
-              <w:top w:val="single" w:sz="8" w:space="0" w:color="000000"/>
-              <w:left w:val="single" w:sz="8" w:space="0" w:color="000000"/>
-              <w:bottom w:val="single" w:sz="8" w:space="0" w:color="000000"/>
-              <w:right w:val="single" w:sz="8" w:space="0" w:color="000000"/>
-            </w:tcBorders>
-            <w:tcMar>
-              <w:top w:w="100" w:type="dxa"/>
-              <w:left w:w="100" w:type="dxa"/>
-              <w:bottom w:w="100" w:type="dxa"/>
-              <w:right w:w="100" w:type="dxa"/>
-            </w:tcMar>
-            <w:hideMark/>
-          </w:tcPr>
-          <w:p>
-            <w:r>
-              <w:t>Nombre</w:t>
-            </w:r>
-          </w:p>
-        </w:tc>
-        <w:tc>
-          <w:tcPr>
-            <w:tcW w:w="3090" w:type="dxa"/>
-            <w:tcBorders>
-              <w:top w:val="single" w:sz="8" w:space="0" w:color="000000"/>
-              <w:left w:val="single" w:sz="8" w:space="0" w:color="000000"/>
-              <w:bottom w:val="single" w:sz="8" w:space="0" w:color="000000"/>
-              <w:right w:val="single" w:sz="8" w:space="0" w:color="000000"/>
-            </w:tcBorders>
-            <w:tcMar>
-              <w:top w:w="100" w:type="dxa"/>
-              <w:left w:w="100" w:type="dxa"/>
-              <w:bottom w:w="100" w:type="dxa"/>
-              <w:right w:w="100" w:type="dxa"/>
-            </w:tcMar>
-            <w:hideMark/>
-          </w:tcPr>
-          <w:p>
-            <w:r>
-              <w:t>Descripción conceptual</w:t>
-            </w:r>
-          </w:p>
-        </w:tc>
-        <w:tc>
-          <w:tcPr>
-            <w:tcW w:w="510" w:type="dxa"/>
-            <w:tcBorders>
-              <w:top w:val="single" w:sz="8" w:space="0" w:color="000000"/>
-              <w:left w:val="single" w:sz="8" w:space="0" w:color="000000"/>
-              <w:bottom w:val="single" w:sz="8" w:space="0" w:color="000000"/>
-              <w:right w:val="single" w:sz="8" w:space="0" w:color="000000"/>
-            </w:tcBorders>
-            <w:tcMar>
-              <w:top w:w="100" w:type="dxa"/>
-              <w:left w:w="100" w:type="dxa"/>
-              <w:bottom w:w="100" w:type="dxa"/>
-              <w:right w:w="100" w:type="dxa"/>
-            </w:tcMar>
-            <w:hideMark/>
-          </w:tcPr>
-          <w:p>
-            <w:r>
-              <w:t>PK</w:t>
-            </w:r>
-          </w:p>
-        </w:tc>
-        <w:tc>
-          <w:tcPr>
-            <w:tcW w:w="1035" w:type="dxa"/>
-            <w:tcBorders>
-              <w:top w:val="single" w:sz="8" w:space="0" w:color="000000"/>
-              <w:left w:val="single" w:sz="8" w:space="0" w:color="000000"/>
-              <w:bottom w:val="single" w:sz="8" w:space="0" w:color="000000"/>
-              <w:right w:val="single" w:sz="8" w:space="0" w:color="000000"/>
-            </w:tcBorders>
-            <w:tcMar>
-              <w:top w:w="100" w:type="dxa"/>
-              <w:left w:w="100" w:type="dxa"/>
-              <w:bottom w:w="100" w:type="dxa"/>
-              <w:right w:w="100" w:type="dxa"/>
-            </w:tcMar>
-            <w:hideMark/>
-          </w:tcPr>
-          <w:p>
-            <w:r>
-              <w:t>Tipo dato</w:t>
-            </w:r>
-          </w:p>
-        </w:tc>
-        <w:tc>
-          <w:tcPr>
-            <w:tcW w:w="705" w:type="dxa"/>
-            <w:tcBorders>
-              <w:top w:val="single" w:sz="8" w:space="0" w:color="000000"/>
-              <w:left w:val="single" w:sz="8" w:space="0" w:color="000000"/>
-              <w:bottom w:val="single" w:sz="8" w:space="0" w:color="000000"/>
-              <w:right w:val="single" w:sz="8" w:space="0" w:color="000000"/>
-            </w:tcBorders>
-            <w:tcMar>
-              <w:top w:w="100" w:type="dxa"/>
-              <w:left w:w="100" w:type="dxa"/>
-              <w:bottom w:w="100" w:type="dxa"/>
-              <w:right w:w="100" w:type="dxa"/>
-            </w:tcMar>
-            <w:hideMark/>
-          </w:tcPr>
-          <w:p>
-            <w:r>
-              <w:t>Long</w:t>
-            </w:r>
-          </w:p>
-        </w:tc>
-        <w:tc>
-          <w:tcPr>
-            <w:tcW w:w="1845" w:type="dxa"/>
-            <w:tcBorders>
-              <w:top w:val="single" w:sz="8" w:space="0" w:color="000000"/>
-              <w:left w:val="single" w:sz="8" w:space="0" w:color="000000"/>
-              <w:bottom w:val="single" w:sz="8" w:space="0" w:color="000000"/>
-              <w:right w:val="single" w:sz="8" w:space="0" w:color="000000"/>
-            </w:tcBorders>
-            <w:tcMar>
-              <w:top w:w="100" w:type="dxa"/>
-              <w:left w:w="100" w:type="dxa"/>
-              <w:bottom w:w="100" w:type="dxa"/>
-              <w:right w:w="100" w:type="dxa"/>
-            </w:tcMar>
-            <w:hideMark/>
-          </w:tcPr>
-          <w:p>
-            <w:r>
-              <w:t>Modificadores</w:t>
-            </w:r>
-          </w:p>
-        </w:tc>
-      </w:tr>
-      <w:tr>
-        <w:tc>
-          <w:tcPr>
-            <w:tcW w:w="1560" w:type="dxa"/>
-            <w:tcBorders>
-              <w:top w:val="single" w:sz="8" w:space="0" w:color="000000"/>
-              <w:left w:val="single" w:sz="8" w:space="0" w:color="000000"/>
-              <w:bottom w:val="single" w:sz="8" w:space="0" w:color="000000"/>
-              <w:right w:val="single" w:sz="8" w:space="0" w:color="000000"/>
-            </w:tcBorders>
-            <w:tcMar>
-              <w:top w:w="100" w:type="dxa"/>
-              <w:left w:w="100" w:type="dxa"/>
-              <w:bottom w:w="100" w:type="dxa"/>
-              <w:right w:w="100" w:type="dxa"/>
-            </w:tcMar>
-            <w:hideMark/>
-          </w:tcPr>
-          <w:p>
-            <w:r>
-              <w:t>persona_has_role</w:t>
-            </w:r>
-          </w:p>
-        </w:tc>
-        <w:tc>
-          <w:tcPr>
-            <w:tcW w:w="3090" w:type="dxa"/>
-            <w:tcBorders>
-              <w:top w:val="single" w:sz="8" w:space="0" w:color="000000"/>
-              <w:left w:val="single" w:sz="8" w:space="0" w:color="000000"/>
-              <w:bottom w:val="single" w:sz="8" w:space="0" w:color="000000"/>
-              <w:right w:val="single" w:sz="8" w:space="0" w:color="000000"/>
-            </w:tcBorders>
-            <w:tcMar>
-              <w:top w:w="100" w:type="dxa"/>
-              <w:left w:w="100" w:type="dxa"/>
-              <w:bottom w:w="100" w:type="dxa"/>
-              <w:right w:w="100" w:type="dxa"/>
-            </w:tcMar>
-            <w:hideMark/>
-          </w:tcPr>
-          <w:p>
-            <w:r>
-              <w:t>Sr(a) en este campo podr</w:t>
-            </w:r>
-            <w:r>
-              <w:rPr>
-                <w:rFonts w:hint="cs"/>
-              </w:rPr>
-              <w:t>á</w:t>
-            </w:r>
-            <w:r>
-              <w:t xml:space="preserve"> almacenar el  número de referencia entre las tablas persona y role.</w:t>
-            </w:r>
-          </w:p>
-        </w:tc>
-        <w:tc>
-          <w:tcPr>
-            <w:tcW w:w="510" w:type="dxa"/>
-            <w:tcBorders>
-              <w:top w:val="single" w:sz="8" w:space="0" w:color="000000"/>
-              <w:left w:val="single" w:sz="8" w:space="0" w:color="000000"/>
-              <w:bottom w:val="single" w:sz="8" w:space="0" w:color="000000"/>
-              <w:right w:val="single" w:sz="8" w:space="0" w:color="000000"/>
-            </w:tcBorders>
-            <w:tcMar>
-              <w:top w:w="100" w:type="dxa"/>
-              <w:left w:w="100" w:type="dxa"/>
-              <w:bottom w:w="100" w:type="dxa"/>
-              <w:right w:w="100" w:type="dxa"/>
-            </w:tcMar>
-            <w:hideMark/>
-          </w:tcPr>
-          <w:p>
-            <w:pPr>
-              <w:jc w:val="center"/>
-            </w:pPr>
-            <w:r>
-              <w:t>X</w:t>
-            </w:r>
-          </w:p>
-        </w:tc>
-        <w:tc>
-          <w:tcPr>
-            <w:tcW w:w="1035" w:type="dxa"/>
-            <w:tcBorders>
-              <w:top w:val="single" w:sz="8" w:space="0" w:color="000000"/>
-              <w:left w:val="single" w:sz="8" w:space="0" w:color="000000"/>
-              <w:bottom w:val="single" w:sz="8" w:space="0" w:color="000000"/>
-              <w:right w:val="single" w:sz="8" w:space="0" w:color="000000"/>
-            </w:tcBorders>
-            <w:tcMar>
-              <w:top w:w="100" w:type="dxa"/>
-              <w:left w:w="100" w:type="dxa"/>
-              <w:bottom w:w="100" w:type="dxa"/>
-              <w:right w:w="100" w:type="dxa"/>
-            </w:tcMar>
-            <w:hideMark/>
-          </w:tcPr>
-          <w:p>
-            <w:r>
-              <w:t>INT</w:t>
-            </w:r>
-          </w:p>
-        </w:tc>
-        <w:tc>
-          <w:tcPr>
-            <w:tcW w:w="705" w:type="dxa"/>
-            <w:tcBorders>
-              <w:top w:val="single" w:sz="8" w:space="0" w:color="000000"/>
-              <w:left w:val="single" w:sz="8" w:space="0" w:color="000000"/>
-              <w:bottom w:val="single" w:sz="8" w:space="0" w:color="000000"/>
-              <w:right w:val="single" w:sz="8" w:space="0" w:color="000000"/>
-            </w:tcBorders>
-            <w:tcMar>
-              <w:top w:w="100" w:type="dxa"/>
-              <w:left w:w="100" w:type="dxa"/>
-              <w:bottom w:w="100" w:type="dxa"/>
-              <w:right w:w="100" w:type="dxa"/>
-            </w:tcMar>
-            <w:hideMark/>
-          </w:tcPr>
-          <w:p>
-            <w:r>
-              <w:t>2</w:t>
-            </w:r>
-          </w:p>
-        </w:tc>
-        <w:tc>
-          <w:tcPr>
-            <w:tcW w:w="1845" w:type="dxa"/>
-            <w:tcBorders>
-              <w:top w:val="single" w:sz="8" w:space="0" w:color="000000"/>
-              <w:left w:val="single" w:sz="8" w:space="0" w:color="000000"/>
-              <w:bottom w:val="single" w:sz="8" w:space="0" w:color="000000"/>
-              <w:right w:val="single" w:sz="8" w:space="0" w:color="000000"/>
-            </w:tcBorders>
-            <w:tcMar>
-              <w:top w:w="100" w:type="dxa"/>
-              <w:left w:w="100" w:type="dxa"/>
-              <w:bottom w:w="100" w:type="dxa"/>
-              <w:right w:w="100" w:type="dxa"/>
-            </w:tcMar>
-            <w:hideMark/>
-          </w:tcPr>
-          <w:p>
-            <w:proofErr w:type="spellStart"/>
-            <w:r>
-              <w:t>Not</w:t>
-            </w:r>
-            <w:proofErr w:type="spellEnd"/>
-            <w:r>
-              <w:t xml:space="preserve"> </w:t>
-            </w:r>
-            <w:proofErr w:type="spellStart"/>
-            <w:r>
-              <w:t>null</w:t>
-            </w:r>
-            <w:proofErr w:type="spellEnd"/>
-          </w:p>
-          <w:p>
-            <w:r>
-              <w:t>Auto incremental</w:t>
-            </w:r>
-          </w:p>
-        </w:tc>
-      </w:tr>
-      <w:tr>
-        <w:tc>
-          <w:tcPr>
-            <w:tcW w:w="1560" w:type="dxa"/>
-            <w:tcBorders>
-              <w:top w:val="single" w:sz="8" w:space="0" w:color="000000"/>
-              <w:left w:val="single" w:sz="8" w:space="0" w:color="000000"/>
-              <w:bottom w:val="single" w:sz="8" w:space="0" w:color="000000"/>
-              <w:right w:val="single" w:sz="8" w:space="0" w:color="000000"/>
-            </w:tcBorders>
-            <w:tcMar>
-              <w:top w:w="100" w:type="dxa"/>
-              <w:left w:w="100" w:type="dxa"/>
-              <w:bottom w:w="100" w:type="dxa"/>
-              <w:right w:w="100" w:type="dxa"/>
-            </w:tcMar>
-            <w:hideMark/>
-          </w:tcPr>
-          <w:p>
-            <w:r>
-              <w:t>has_ide_persona</w:t>
-            </w:r>
-          </w:p>
-        </w:tc>
-        <w:tc>
-          <w:tcPr>
-            <w:tcW w:w="3090" w:type="dxa"/>
-            <w:tcBorders>
-              <w:top w:val="single" w:sz="8" w:space="0" w:color="000000"/>
-              <w:left w:val="single" w:sz="8" w:space="0" w:color="000000"/>
-              <w:bottom w:val="single" w:sz="8" w:space="0" w:color="000000"/>
-              <w:right w:val="single" w:sz="8" w:space="0" w:color="000000"/>
-            </w:tcBorders>
-            <w:tcMar>
-              <w:top w:w="100" w:type="dxa"/>
-              <w:left w:w="100" w:type="dxa"/>
-              <w:bottom w:w="100" w:type="dxa"/>
-              <w:right w:w="100" w:type="dxa"/>
-            </w:tcMar>
-            <w:hideMark/>
-          </w:tcPr>
-          <w:p>
-            <w:r>
-              <w:t xml:space="preserve">Sr(a) esta es una llave </w:t>
-            </w:r>
-            <w:r>
-              <w:t>foránea</w:t>
-            </w:r>
-            <w:r>
-              <w:t xml:space="preserve"> de la tabla persona y en este campo podr</w:t>
-            </w:r>
-            <w:r>
-              <w:rPr>
-                <w:rFonts w:hint="cs"/>
-              </w:rPr>
-              <w:t>á</w:t>
-            </w:r>
-            <w:r>
-              <w:t xml:space="preserve"> almacenar todos los n</w:t>
-            </w:r>
-            <w:r>
-              <w:rPr>
-                <w:rFonts w:hint="cs"/>
-              </w:rPr>
-              <w:t>ú</w:t>
-            </w:r>
-            <w:r>
-              <w:t>meros de documento de todas las personas.</w:t>
-            </w:r>
-          </w:p>
-        </w:tc>
-        <w:tc>
-          <w:tcPr>
-            <w:tcW w:w="510" w:type="dxa"/>
-            <w:tcBorders>
-              <w:top w:val="single" w:sz="8" w:space="0" w:color="000000"/>
-              <w:left w:val="single" w:sz="8" w:space="0" w:color="000000"/>
-              <w:bottom w:val="single" w:sz="8" w:space="0" w:color="000000"/>
-              <w:right w:val="single" w:sz="8" w:space="0" w:color="000000"/>
-            </w:tcBorders>
-            <w:tcMar>
-              <w:top w:w="100" w:type="dxa"/>
-              <w:left w:w="100" w:type="dxa"/>
-              <w:bottom w:w="100" w:type="dxa"/>
-              <w:right w:w="100" w:type="dxa"/>
-            </w:tcMar>
-          </w:tcPr>
-          <w:p/>
-        </w:tc>
-        <w:tc>
-          <w:tcPr>
-            <w:tcW w:w="1035" w:type="dxa"/>
-            <w:tcBorders>
-              <w:top w:val="single" w:sz="8" w:space="0" w:color="000000"/>
-              <w:left w:val="single" w:sz="8" w:space="0" w:color="000000"/>
-              <w:bottom w:val="single" w:sz="8" w:space="0" w:color="000000"/>
-              <w:right w:val="single" w:sz="8" w:space="0" w:color="000000"/>
-            </w:tcBorders>
-            <w:tcMar>
-              <w:top w:w="100" w:type="dxa"/>
-              <w:left w:w="100" w:type="dxa"/>
-              <w:bottom w:w="100" w:type="dxa"/>
-              <w:right w:w="100" w:type="dxa"/>
-            </w:tcMar>
-            <w:hideMark/>
-          </w:tcPr>
-          <w:p>
-            <w:r>
-              <w:t>CHAR</w:t>
-            </w:r>
-          </w:p>
-        </w:tc>
-        <w:tc>
-          <w:tcPr>
-            <w:tcW w:w="705" w:type="dxa"/>
-            <w:tcBorders>
-              <w:top w:val="single" w:sz="8" w:space="0" w:color="000000"/>
-              <w:left w:val="single" w:sz="8" w:space="0" w:color="000000"/>
-              <w:bottom w:val="single" w:sz="8" w:space="0" w:color="000000"/>
-              <w:right w:val="single" w:sz="8" w:space="0" w:color="000000"/>
-            </w:tcBorders>
-            <w:tcMar>
-              <w:top w:w="100" w:type="dxa"/>
-              <w:left w:w="100" w:type="dxa"/>
-              <w:bottom w:w="100" w:type="dxa"/>
-              <w:right w:w="100" w:type="dxa"/>
-            </w:tcMar>
-            <w:hideMark/>
-          </w:tcPr>
-          <w:p>
-            <w:r>
-              <w:t>1</w:t>
-            </w:r>
-            <w:r>
-              <w:t>0</w:t>
-            </w:r>
-          </w:p>
-        </w:tc>
-        <w:tc>
-          <w:tcPr>
-            <w:tcW w:w="1845" w:type="dxa"/>
-            <w:tcBorders>
-              <w:top w:val="single" w:sz="8" w:space="0" w:color="000000"/>
-              <w:left w:val="single" w:sz="8" w:space="0" w:color="000000"/>
-              <w:bottom w:val="single" w:sz="8" w:space="0" w:color="000000"/>
-              <w:right w:val="single" w:sz="8" w:space="0" w:color="000000"/>
-            </w:tcBorders>
-            <w:tcMar>
-              <w:top w:w="100" w:type="dxa"/>
-              <w:left w:w="100" w:type="dxa"/>
-              <w:bottom w:w="100" w:type="dxa"/>
-              <w:right w:w="100" w:type="dxa"/>
-            </w:tcMar>
-          </w:tcPr>
-          <w:p>
-            <w:r>
-              <w:t>Not null</w:t>
-            </w:r>
-          </w:p>
-          <w:p/>
-        </w:tc>
-      </w:tr>
-      <w:tr>
-        <w:tc>
-          <w:tcPr>
-            <w:tcW w:w="1560" w:type="dxa"/>
-            <w:tcBorders>
-              <w:top w:val="single" w:sz="8" w:space="0" w:color="000000"/>
-              <w:left w:val="single" w:sz="8" w:space="0" w:color="000000"/>
-              <w:bottom w:val="single" w:sz="8" w:space="0" w:color="000000"/>
-              <w:right w:val="single" w:sz="8" w:space="0" w:color="000000"/>
-            </w:tcBorders>
-            <w:tcMar>
-              <w:top w:w="100" w:type="dxa"/>
-              <w:left w:w="100" w:type="dxa"/>
-              <w:bottom w:w="100" w:type="dxa"/>
-              <w:right w:w="100" w:type="dxa"/>
-            </w:tcMar>
-          </w:tcPr>
-          <w:p>
-            <w:r>
-              <w:t>has_roleid</w:t>
-            </w:r>
-          </w:p>
-        </w:tc>
-        <w:tc>
-          <w:tcPr>
-            <w:tcW w:w="3090" w:type="dxa"/>
-            <w:tcBorders>
-              <w:top w:val="single" w:sz="8" w:space="0" w:color="000000"/>
-              <w:left w:val="single" w:sz="8" w:space="0" w:color="000000"/>
-              <w:bottom w:val="single" w:sz="8" w:space="0" w:color="000000"/>
-              <w:right w:val="single" w:sz="8" w:space="0" w:color="000000"/>
-            </w:tcBorders>
-            <w:tcMar>
-              <w:top w:w="100" w:type="dxa"/>
-              <w:left w:w="100" w:type="dxa"/>
-              <w:bottom w:w="100" w:type="dxa"/>
-              <w:right w:w="100" w:type="dxa"/>
-            </w:tcMar>
-          </w:tcPr>
-          <w:p>
-            <w:r>
-              <w:t xml:space="preserve">Sr(a) eta es una llave </w:t>
-            </w:r>
-            <w:r>
-              <w:t>foránea</w:t>
-            </w:r>
-            <w:r>
-              <w:t xml:space="preserve"> de la tabla role y en este campo se </w:t>
-            </w:r>
-            <w:r>
-              <w:t>podrá</w:t>
-            </w:r>
-            <w:r>
-              <w:t xml:space="preserve"> almacenar el c</w:t>
-            </w:r>
-            <w:r>
-              <w:rPr>
-                <w:rFonts w:hint="cs"/>
-              </w:rPr>
-              <w:t>ó</w:t>
-            </w:r>
-            <w:r>
-              <w:t>digo del tipo de rol.</w:t>
-            </w:r>
-          </w:p>
-        </w:tc>
-        <w:tc>
-          <w:tcPr>
-            <w:tcW w:w="510" w:type="dxa"/>
-            <w:tcBorders>
-              <w:top w:val="single" w:sz="8" w:space="0" w:color="000000"/>
-              <w:left w:val="single" w:sz="8" w:space="0" w:color="000000"/>
-              <w:bottom w:val="single" w:sz="8" w:space="0" w:color="000000"/>
-              <w:right w:val="single" w:sz="8" w:space="0" w:color="000000"/>
-            </w:tcBorders>
-            <w:tcMar>
-              <w:top w:w="100" w:type="dxa"/>
-              <w:left w:w="100" w:type="dxa"/>
-              <w:bottom w:w="100" w:type="dxa"/>
-              <w:right w:w="100" w:type="dxa"/>
-            </w:tcMar>
-          </w:tcPr>
-          <w:p/>
-        </w:tc>
-        <w:tc>
-          <w:tcPr>
-            <w:tcW w:w="1035" w:type="dxa"/>
-            <w:tcBorders>
-              <w:top w:val="single" w:sz="8" w:space="0" w:color="000000"/>
-              <w:left w:val="single" w:sz="8" w:space="0" w:color="000000"/>
-              <w:bottom w:val="single" w:sz="8" w:space="0" w:color="000000"/>
-              <w:right w:val="single" w:sz="8" w:space="0" w:color="000000"/>
-            </w:tcBorders>
-            <w:tcMar>
-              <w:top w:w="100" w:type="dxa"/>
-              <w:left w:w="100" w:type="dxa"/>
-              <w:bottom w:w="100" w:type="dxa"/>
-              <w:right w:w="100" w:type="dxa"/>
-            </w:tcMar>
-          </w:tcPr>
-          <w:p>
-            <w:r>
-              <w:t>INT</w:t>
-            </w:r>
-          </w:p>
-        </w:tc>
-        <w:tc>
-          <w:tcPr>
-            <w:tcW w:w="705" w:type="dxa"/>
-            <w:tcBorders>
-              <w:top w:val="single" w:sz="8" w:space="0" w:color="000000"/>
-              <w:left w:val="single" w:sz="8" w:space="0" w:color="000000"/>
-              <w:bottom w:val="single" w:sz="8" w:space="0" w:color="000000"/>
-              <w:right w:val="single" w:sz="8" w:space="0" w:color="000000"/>
-            </w:tcBorders>
-            <w:tcMar>
-              <w:top w:w="100" w:type="dxa"/>
-              <w:left w:w="100" w:type="dxa"/>
-              <w:bottom w:w="100" w:type="dxa"/>
-              <w:right w:w="100" w:type="dxa"/>
-            </w:tcMar>
-          </w:tcPr>
-          <w:p>
-            <w:r>
-              <w:t>11</w:t>
-            </w:r>
-          </w:p>
-        </w:tc>
-        <w:tc>
-          <w:tcPr>
-            <w:tcW w:w="1845" w:type="dxa"/>
-            <w:tcBorders>
-              <w:top w:val="single" w:sz="8" w:space="0" w:color="000000"/>
-              <w:left w:val="single" w:sz="8" w:space="0" w:color="000000"/>
-              <w:bottom w:val="single" w:sz="8" w:space="0" w:color="000000"/>
-              <w:right w:val="single" w:sz="8" w:space="0" w:color="000000"/>
-            </w:tcBorders>
-            <w:tcMar>
-              <w:top w:w="100" w:type="dxa"/>
-              <w:left w:w="100" w:type="dxa"/>
-              <w:bottom w:w="100" w:type="dxa"/>
-              <w:right w:w="100" w:type="dxa"/>
-            </w:tcMar>
-          </w:tcPr>
-          <w:p>
-            <w:r>
-              <w:t>Not null</w:t>
-            </w:r>
-          </w:p>
-          <w:p/>
-        </w:tc>
-      </w:tr>
-    </w:tbl>
     <w:p/>
     <w:p/>
     <w:p>
@@ -7888,8 +6794,6 @@
             <w:r>
               <w:t>11</w:t>
             </w:r>
-            <w:bookmarkStart w:id="0" w:name="_GoBack"/>
-            <w:bookmarkEnd w:id="0"/>
           </w:p>
         </w:tc>
         <w:tc>
@@ -7951,7 +6855,6 @@
           </w:tcPr>
           <w:p>
             <w:r>
-              <w:lastRenderedPageBreak/>
               <w:t>nombre</w:t>
             </w:r>
           </w:p>
@@ -8051,7 +6954,7 @@
           </w:tcPr>
           <w:p>
             <w:r>
-              <w:t>20</w:t>
+              <w:t>45</w:t>
             </w:r>
           </w:p>
         </w:tc>
@@ -8237,6 +7140,7 @@
           </w:tcPr>
           <w:p>
             <w:r>
+              <w:lastRenderedPageBreak/>
               <w:t>descripcion</w:t>
             </w:r>
           </w:p>
@@ -8378,9 +7282,14 @@
             </w:tcMar>
           </w:tcPr>
           <w:p>
-            <w:r>
-              <w:t>ide_encargado</w:t>
-            </w:r>
+            <w:proofErr w:type="spellStart"/>
+            <w:r>
+              <w:t>id</w:t>
+            </w:r>
+            <w:r>
+              <w:t>_encargado</w:t>
+            </w:r>
+            <w:proofErr w:type="spellEnd"/>
           </w:p>
         </w:tc>
         <w:tc>
@@ -8401,16 +7310,31 @@
           </w:tcPr>
           <w:p>
             <w:r>
-              <w:t xml:space="preserve">Sr(a) eta es una llave foránea de la tabla </w:t>
-            </w:r>
-            <w:r>
-              <w:t>encargado</w:t>
-            </w:r>
-            <w:r>
-              <w:t xml:space="preserve"> y en este campo se podrá almacenar </w:t>
-            </w:r>
-            <w:r>
-              <w:t>el  número de referencia de todos los encargados</w:t>
+              <w:t>Sr(a) este campo es una llave foránea de la entidad persona, en este campo podr</w:t>
+            </w:r>
+            <w:r>
+              <w:rPr>
+                <w:rFonts w:hint="cs"/>
+              </w:rPr>
+              <w:t>á</w:t>
+            </w:r>
+            <w:r>
+              <w:t xml:space="preserve"> almacenar </w:t>
+            </w:r>
+            <w:r>
+              <w:t>los n</w:t>
+            </w:r>
+            <w:r>
+              <w:rPr>
+                <w:rFonts w:hint="cs"/>
+              </w:rPr>
+              <w:t>ú</w:t>
+            </w:r>
+            <w:r>
+              <w:t>m</w:t>
+            </w:r>
+            <w:r>
+              <w:t>eros de documento de los encargados</w:t>
             </w:r>
             <w:r>
               <w:t>.</w:t>
@@ -8453,6 +7377,346 @@
           </w:tcPr>
           <w:p>
             <w:r>
+              <w:t>CHAR</w:t>
+            </w:r>
+          </w:p>
+        </w:tc>
+        <w:tc>
+          <w:tcPr>
+            <w:tcW w:w="705" w:type="dxa"/>
+            <w:tcBorders>
+              <w:top w:val="single" w:sz="8" w:space="0" w:color="000000"/>
+              <w:left w:val="single" w:sz="8" w:space="0" w:color="000000"/>
+              <w:bottom w:val="single" w:sz="8" w:space="0" w:color="000000"/>
+              <w:right w:val="single" w:sz="8" w:space="0" w:color="000000"/>
+            </w:tcBorders>
+            <w:tcMar>
+              <w:top w:w="100" w:type="dxa"/>
+              <w:left w:w="100" w:type="dxa"/>
+              <w:bottom w:w="100" w:type="dxa"/>
+              <w:right w:w="100" w:type="dxa"/>
+            </w:tcMar>
+          </w:tcPr>
+          <w:p>
+            <w:r>
+              <w:t>10</w:t>
+            </w:r>
+          </w:p>
+        </w:tc>
+        <w:tc>
+          <w:tcPr>
+            <w:tcW w:w="1845" w:type="dxa"/>
+            <w:tcBorders>
+              <w:top w:val="single" w:sz="8" w:space="0" w:color="000000"/>
+              <w:left w:val="single" w:sz="8" w:space="0" w:color="000000"/>
+              <w:bottom w:val="single" w:sz="8" w:space="0" w:color="000000"/>
+              <w:right w:val="single" w:sz="8" w:space="0" w:color="000000"/>
+            </w:tcBorders>
+            <w:tcMar>
+              <w:top w:w="100" w:type="dxa"/>
+              <w:left w:w="100" w:type="dxa"/>
+              <w:bottom w:w="100" w:type="dxa"/>
+              <w:right w:w="100" w:type="dxa"/>
+            </w:tcMar>
+          </w:tcPr>
+          <w:p>
+            <w:r>
+              <w:t>Not null</w:t>
+            </w:r>
+          </w:p>
+        </w:tc>
+      </w:tr>
+    </w:tbl>
+    <w:p/>
+    <w:p>
+      <w:pPr>
+        <w:rPr>
+          <w:b/>
+        </w:rPr>
+      </w:pPr>
+      <w:r>
+        <w:rPr>
+          <w:b/>
+        </w:rPr>
+        <w:t>RESTAURANTE</w:t>
+      </w:r>
+    </w:p>
+    <w:p/>
+    <w:p>
+      <w:r>
+        <w:t>Estructura:</w:t>
+      </w:r>
+    </w:p>
+    <w:tbl>
+      <w:tblPr>
+        <w:tblW w:w="8745" w:type="dxa"/>
+        <w:tblInd w:w="100" w:type="dxa"/>
+        <w:tblBorders>
+          <w:top w:val="single" w:sz="8" w:space="0" w:color="000000"/>
+          <w:left w:val="single" w:sz="8" w:space="0" w:color="000000"/>
+          <w:bottom w:val="single" w:sz="8" w:space="0" w:color="000000"/>
+          <w:right w:val="single" w:sz="8" w:space="0" w:color="000000"/>
+          <w:insideH w:val="single" w:sz="8" w:space="0" w:color="000000"/>
+          <w:insideV w:val="single" w:sz="8" w:space="0" w:color="000000"/>
+        </w:tblBorders>
+        <w:tblLayout w:type="fixed"/>
+        <w:tblLook w:val="0600" w:firstRow="0" w:lastRow="0" w:firstColumn="0" w:lastColumn="0" w:noHBand="1" w:noVBand="1"/>
+      </w:tblPr>
+      <w:tblGrid>
+        <w:gridCol w:w="1680"/>
+        <w:gridCol w:w="3120"/>
+        <w:gridCol w:w="600"/>
+        <w:gridCol w:w="900"/>
+        <w:gridCol w:w="705"/>
+        <w:gridCol w:w="1740"/>
+      </w:tblGrid>
+      <w:tr>
+        <w:trPr>
+          <w:trHeight w:val="420"/>
+        </w:trPr>
+        <w:tc>
+          <w:tcPr>
+            <w:tcW w:w="8745" w:type="dxa"/>
+            <w:gridSpan w:val="6"/>
+            <w:tcBorders>
+              <w:top w:val="single" w:sz="8" w:space="0" w:color="000000"/>
+              <w:left w:val="single" w:sz="8" w:space="0" w:color="000000"/>
+              <w:bottom w:val="single" w:sz="8" w:space="0" w:color="000000"/>
+              <w:right w:val="single" w:sz="8" w:space="0" w:color="000000"/>
+            </w:tcBorders>
+            <w:shd w:val="clear" w:color="auto" w:fill="B7B7B7"/>
+            <w:hideMark/>
+          </w:tcPr>
+          <w:p>
+            <w:r>
+              <w:t xml:space="preserve">Base de datos </w:t>
+            </w:r>
+            <w:proofErr w:type="spellStart"/>
+            <w:r>
+              <w:t>Digital´s</w:t>
+            </w:r>
+            <w:proofErr w:type="spellEnd"/>
+            <w:r>
+              <w:t xml:space="preserve"> </w:t>
+            </w:r>
+            <w:proofErr w:type="spellStart"/>
+            <w:r>
+              <w:t>Menu</w:t>
+            </w:r>
+            <w:proofErr w:type="spellEnd"/>
+          </w:p>
+        </w:tc>
+      </w:tr>
+      <w:tr>
+        <w:trPr>
+          <w:trHeight w:val="420"/>
+        </w:trPr>
+        <w:tc>
+          <w:tcPr>
+            <w:tcW w:w="8745" w:type="dxa"/>
+            <w:gridSpan w:val="6"/>
+            <w:tcBorders>
+              <w:top w:val="single" w:sz="8" w:space="0" w:color="000000"/>
+              <w:left w:val="single" w:sz="8" w:space="0" w:color="000000"/>
+              <w:bottom w:val="single" w:sz="8" w:space="0" w:color="000000"/>
+              <w:right w:val="single" w:sz="8" w:space="0" w:color="000000"/>
+            </w:tcBorders>
+            <w:shd w:val="clear" w:color="auto" w:fill="B7B7B7"/>
+            <w:hideMark/>
+          </w:tcPr>
+          <w:p>
+            <w:pPr>
+              <w:jc w:val="right"/>
+            </w:pPr>
+            <w:r>
+              <w:t>Tabla restaurante</w:t>
+            </w:r>
+            <w:r>
+              <w:t xml:space="preserve"> </w:t>
+            </w:r>
+          </w:p>
+        </w:tc>
+      </w:tr>
+      <w:tr>
+        <w:tc>
+          <w:tcPr>
+            <w:tcW w:w="1680" w:type="dxa"/>
+            <w:tcBorders>
+              <w:top w:val="single" w:sz="8" w:space="0" w:color="000000"/>
+              <w:left w:val="single" w:sz="8" w:space="0" w:color="000000"/>
+              <w:bottom w:val="single" w:sz="8" w:space="0" w:color="000000"/>
+              <w:right w:val="single" w:sz="8" w:space="0" w:color="000000"/>
+            </w:tcBorders>
+            <w:hideMark/>
+          </w:tcPr>
+          <w:p>
+            <w:r>
+              <w:t>Nombre</w:t>
+            </w:r>
+          </w:p>
+        </w:tc>
+        <w:tc>
+          <w:tcPr>
+            <w:tcW w:w="3120" w:type="dxa"/>
+            <w:tcBorders>
+              <w:top w:val="single" w:sz="8" w:space="0" w:color="000000"/>
+              <w:left w:val="single" w:sz="8" w:space="0" w:color="000000"/>
+              <w:bottom w:val="single" w:sz="8" w:space="0" w:color="000000"/>
+              <w:right w:val="single" w:sz="8" w:space="0" w:color="000000"/>
+            </w:tcBorders>
+            <w:hideMark/>
+          </w:tcPr>
+          <w:p>
+            <w:r>
+              <w:t>Descripción conceptual</w:t>
+            </w:r>
+          </w:p>
+        </w:tc>
+        <w:tc>
+          <w:tcPr>
+            <w:tcW w:w="600" w:type="dxa"/>
+            <w:tcBorders>
+              <w:top w:val="single" w:sz="8" w:space="0" w:color="000000"/>
+              <w:left w:val="single" w:sz="8" w:space="0" w:color="000000"/>
+              <w:bottom w:val="single" w:sz="8" w:space="0" w:color="000000"/>
+              <w:right w:val="single" w:sz="8" w:space="0" w:color="000000"/>
+            </w:tcBorders>
+            <w:hideMark/>
+          </w:tcPr>
+          <w:p>
+            <w:r>
+              <w:t>PK</w:t>
+            </w:r>
+          </w:p>
+        </w:tc>
+        <w:tc>
+          <w:tcPr>
+            <w:tcW w:w="900" w:type="dxa"/>
+            <w:tcBorders>
+              <w:top w:val="single" w:sz="8" w:space="0" w:color="000000"/>
+              <w:left w:val="single" w:sz="8" w:space="0" w:color="000000"/>
+              <w:bottom w:val="single" w:sz="8" w:space="0" w:color="000000"/>
+              <w:right w:val="single" w:sz="8" w:space="0" w:color="000000"/>
+            </w:tcBorders>
+            <w:hideMark/>
+          </w:tcPr>
+          <w:p>
+            <w:r>
+              <w:t>Tipo dato</w:t>
+            </w:r>
+          </w:p>
+        </w:tc>
+        <w:tc>
+          <w:tcPr>
+            <w:tcW w:w="705" w:type="dxa"/>
+            <w:tcBorders>
+              <w:top w:val="single" w:sz="8" w:space="0" w:color="000000"/>
+              <w:left w:val="single" w:sz="8" w:space="0" w:color="000000"/>
+              <w:bottom w:val="single" w:sz="8" w:space="0" w:color="000000"/>
+              <w:right w:val="single" w:sz="8" w:space="0" w:color="000000"/>
+            </w:tcBorders>
+            <w:hideMark/>
+          </w:tcPr>
+          <w:p>
+            <w:r>
+              <w:t>Long</w:t>
+            </w:r>
+          </w:p>
+        </w:tc>
+        <w:tc>
+          <w:tcPr>
+            <w:tcW w:w="1740" w:type="dxa"/>
+            <w:tcBorders>
+              <w:top w:val="single" w:sz="8" w:space="0" w:color="000000"/>
+              <w:left w:val="single" w:sz="8" w:space="0" w:color="000000"/>
+              <w:bottom w:val="single" w:sz="8" w:space="0" w:color="000000"/>
+              <w:right w:val="single" w:sz="8" w:space="0" w:color="000000"/>
+            </w:tcBorders>
+            <w:hideMark/>
+          </w:tcPr>
+          <w:p>
+            <w:r>
+              <w:t>Modificadores</w:t>
+            </w:r>
+          </w:p>
+        </w:tc>
+      </w:tr>
+      <w:tr>
+        <w:tc>
+          <w:tcPr>
+            <w:tcW w:w="1680" w:type="dxa"/>
+            <w:tcBorders>
+              <w:top w:val="single" w:sz="8" w:space="0" w:color="000000"/>
+              <w:left w:val="single" w:sz="8" w:space="0" w:color="000000"/>
+              <w:bottom w:val="single" w:sz="8" w:space="0" w:color="000000"/>
+              <w:right w:val="single" w:sz="8" w:space="0" w:color="000000"/>
+            </w:tcBorders>
+            <w:hideMark/>
+          </w:tcPr>
+          <w:p>
+            <w:proofErr w:type="spellStart"/>
+            <w:r>
+              <w:t>id_res</w:t>
+            </w:r>
+            <w:proofErr w:type="spellEnd"/>
+          </w:p>
+        </w:tc>
+        <w:tc>
+          <w:tcPr>
+            <w:tcW w:w="3120" w:type="dxa"/>
+            <w:tcBorders>
+              <w:top w:val="single" w:sz="8" w:space="0" w:color="000000"/>
+              <w:left w:val="single" w:sz="8" w:space="0" w:color="000000"/>
+              <w:bottom w:val="single" w:sz="8" w:space="0" w:color="000000"/>
+              <w:right w:val="single" w:sz="8" w:space="0" w:color="000000"/>
+            </w:tcBorders>
+            <w:hideMark/>
+          </w:tcPr>
+          <w:p>
+            <w:r>
+              <w:t>Sr(a) en este campo podrá almacenar el número de</w:t>
+            </w:r>
+            <w:r>
+              <w:t xml:space="preserve"> id del </w:t>
+            </w:r>
+            <w:r>
+              <w:t>restaurante</w:t>
+            </w:r>
+            <w:r>
+              <w:t>.</w:t>
+            </w:r>
+          </w:p>
+        </w:tc>
+        <w:tc>
+          <w:tcPr>
+            <w:tcW w:w="600" w:type="dxa"/>
+            <w:tcBorders>
+              <w:top w:val="single" w:sz="8" w:space="0" w:color="000000"/>
+              <w:left w:val="single" w:sz="8" w:space="0" w:color="000000"/>
+              <w:bottom w:val="single" w:sz="8" w:space="0" w:color="000000"/>
+              <w:right w:val="single" w:sz="8" w:space="0" w:color="000000"/>
+            </w:tcBorders>
+            <w:hideMark/>
+          </w:tcPr>
+          <w:p>
+            <w:r>
+              <w:t>X</w:t>
+            </w:r>
+          </w:p>
+        </w:tc>
+        <w:tc>
+          <w:tcPr>
+            <w:tcW w:w="900" w:type="dxa"/>
+            <w:tcBorders>
+              <w:top w:val="single" w:sz="8" w:space="0" w:color="000000"/>
+              <w:left w:val="single" w:sz="8" w:space="0" w:color="000000"/>
+              <w:bottom w:val="single" w:sz="8" w:space="0" w:color="000000"/>
+              <w:right w:val="single" w:sz="8" w:space="0" w:color="000000"/>
+            </w:tcBorders>
+            <w:hideMark/>
+          </w:tcPr>
+          <w:p>
+            <w:r>
               <w:t>INT</w:t>
             </w:r>
           </w:p>
@@ -8466,39 +7730,968 @@
               <w:bottom w:val="single" w:sz="8" w:space="0" w:color="000000"/>
               <w:right w:val="single" w:sz="8" w:space="0" w:color="000000"/>
             </w:tcBorders>
-            <w:tcMar>
-              <w:top w:w="100" w:type="dxa"/>
-              <w:left w:w="100" w:type="dxa"/>
-              <w:bottom w:w="100" w:type="dxa"/>
-              <w:right w:w="100" w:type="dxa"/>
-            </w:tcMar>
-          </w:tcPr>
-          <w:p>
-            <w:r>
-              <w:t>2</w:t>
-            </w:r>
-          </w:p>
-        </w:tc>
-        <w:tc>
-          <w:tcPr>
-            <w:tcW w:w="1845" w:type="dxa"/>
-            <w:tcBorders>
-              <w:top w:val="single" w:sz="8" w:space="0" w:color="000000"/>
-              <w:left w:val="single" w:sz="8" w:space="0" w:color="000000"/>
-              <w:bottom w:val="single" w:sz="8" w:space="0" w:color="000000"/>
-              <w:right w:val="single" w:sz="8" w:space="0" w:color="000000"/>
-            </w:tcBorders>
-            <w:tcMar>
-              <w:top w:w="100" w:type="dxa"/>
-              <w:left w:w="100" w:type="dxa"/>
-              <w:bottom w:w="100" w:type="dxa"/>
-              <w:right w:w="100" w:type="dxa"/>
-            </w:tcMar>
-          </w:tcPr>
-          <w:p>
-            <w:r>
-              <w:t>Not null</w:t>
-            </w:r>
+            <w:hideMark/>
+          </w:tcPr>
+          <w:p>
+            <w:r>
+              <w:t>1</w:t>
+            </w:r>
+          </w:p>
+        </w:tc>
+        <w:tc>
+          <w:tcPr>
+            <w:tcW w:w="1740" w:type="dxa"/>
+            <w:tcBorders>
+              <w:top w:val="single" w:sz="8" w:space="0" w:color="000000"/>
+              <w:left w:val="single" w:sz="8" w:space="0" w:color="000000"/>
+              <w:bottom w:val="single" w:sz="8" w:space="0" w:color="000000"/>
+              <w:right w:val="single" w:sz="8" w:space="0" w:color="000000"/>
+            </w:tcBorders>
+            <w:hideMark/>
+          </w:tcPr>
+          <w:p>
+            <w:proofErr w:type="spellStart"/>
+            <w:r>
+              <w:t>Not</w:t>
+            </w:r>
+            <w:proofErr w:type="spellEnd"/>
+            <w:r>
+              <w:t xml:space="preserve"> </w:t>
+            </w:r>
+            <w:proofErr w:type="spellStart"/>
+            <w:r>
+              <w:t>null</w:t>
+            </w:r>
+            <w:proofErr w:type="spellEnd"/>
+          </w:p>
+        </w:tc>
+        <w:bookmarkStart w:id="0" w:name="_GoBack"/>
+        <w:bookmarkEnd w:id="0"/>
+      </w:tr>
+      <w:tr>
+        <w:tc>
+          <w:tcPr>
+            <w:tcW w:w="1680" w:type="dxa"/>
+            <w:tcBorders>
+              <w:top w:val="single" w:sz="8" w:space="0" w:color="000000"/>
+              <w:left w:val="single" w:sz="8" w:space="0" w:color="000000"/>
+              <w:bottom w:val="single" w:sz="8" w:space="0" w:color="000000"/>
+              <w:right w:val="single" w:sz="8" w:space="0" w:color="000000"/>
+            </w:tcBorders>
+            <w:hideMark/>
+          </w:tcPr>
+          <w:p>
+            <w:proofErr w:type="spellStart"/>
+            <w:r>
+              <w:t>nombre_res</w:t>
+            </w:r>
+            <w:proofErr w:type="spellEnd"/>
+          </w:p>
+        </w:tc>
+        <w:tc>
+          <w:tcPr>
+            <w:tcW w:w="3120" w:type="dxa"/>
+            <w:tcBorders>
+              <w:top w:val="single" w:sz="8" w:space="0" w:color="000000"/>
+              <w:left w:val="single" w:sz="8" w:space="0" w:color="000000"/>
+              <w:bottom w:val="single" w:sz="8" w:space="0" w:color="000000"/>
+              <w:right w:val="single" w:sz="8" w:space="0" w:color="000000"/>
+            </w:tcBorders>
+            <w:hideMark/>
+          </w:tcPr>
+          <w:p>
+            <w:r>
+              <w:t xml:space="preserve">Sr(a) en este campo podrá almacenar </w:t>
+            </w:r>
+            <w:r>
+              <w:t>el nombre del restaurante.</w:t>
+            </w:r>
+          </w:p>
+        </w:tc>
+        <w:tc>
+          <w:tcPr>
+            <w:tcW w:w="600" w:type="dxa"/>
+            <w:tcBorders>
+              <w:top w:val="single" w:sz="8" w:space="0" w:color="000000"/>
+              <w:left w:val="single" w:sz="8" w:space="0" w:color="000000"/>
+              <w:bottom w:val="single" w:sz="8" w:space="0" w:color="000000"/>
+              <w:right w:val="single" w:sz="8" w:space="0" w:color="000000"/>
+            </w:tcBorders>
+          </w:tcPr>
+          <w:p/>
+        </w:tc>
+        <w:tc>
+          <w:tcPr>
+            <w:tcW w:w="900" w:type="dxa"/>
+            <w:tcBorders>
+              <w:top w:val="single" w:sz="8" w:space="0" w:color="000000"/>
+              <w:left w:val="single" w:sz="8" w:space="0" w:color="000000"/>
+              <w:bottom w:val="single" w:sz="8" w:space="0" w:color="000000"/>
+              <w:right w:val="single" w:sz="8" w:space="0" w:color="000000"/>
+            </w:tcBorders>
+            <w:hideMark/>
+          </w:tcPr>
+          <w:p>
+            <w:r>
+              <w:t>VARCHAR</w:t>
+            </w:r>
+          </w:p>
+        </w:tc>
+        <w:tc>
+          <w:tcPr>
+            <w:tcW w:w="705" w:type="dxa"/>
+            <w:tcBorders>
+              <w:top w:val="single" w:sz="8" w:space="0" w:color="000000"/>
+              <w:left w:val="single" w:sz="8" w:space="0" w:color="000000"/>
+              <w:bottom w:val="single" w:sz="8" w:space="0" w:color="000000"/>
+              <w:right w:val="single" w:sz="8" w:space="0" w:color="000000"/>
+            </w:tcBorders>
+            <w:hideMark/>
+          </w:tcPr>
+          <w:p>
+            <w:r>
+              <w:t>45</w:t>
+            </w:r>
+          </w:p>
+        </w:tc>
+        <w:tc>
+          <w:tcPr>
+            <w:tcW w:w="1740" w:type="dxa"/>
+            <w:tcBorders>
+              <w:top w:val="single" w:sz="8" w:space="0" w:color="000000"/>
+              <w:left w:val="single" w:sz="8" w:space="0" w:color="000000"/>
+              <w:bottom w:val="single" w:sz="8" w:space="0" w:color="000000"/>
+              <w:right w:val="single" w:sz="8" w:space="0" w:color="000000"/>
+            </w:tcBorders>
+            <w:hideMark/>
+          </w:tcPr>
+          <w:p>
+            <w:proofErr w:type="spellStart"/>
+            <w:r>
+              <w:t>Not</w:t>
+            </w:r>
+            <w:proofErr w:type="spellEnd"/>
+            <w:r>
+              <w:t xml:space="preserve"> </w:t>
+            </w:r>
+            <w:proofErr w:type="spellStart"/>
+            <w:r>
+              <w:t>null</w:t>
+            </w:r>
+            <w:proofErr w:type="spellEnd"/>
+          </w:p>
+        </w:tc>
+      </w:tr>
+      <w:tr>
+        <w:tc>
+          <w:tcPr>
+            <w:tcW w:w="1680" w:type="dxa"/>
+            <w:tcBorders>
+              <w:top w:val="single" w:sz="8" w:space="0" w:color="000000"/>
+              <w:left w:val="single" w:sz="8" w:space="0" w:color="000000"/>
+              <w:bottom w:val="single" w:sz="8" w:space="0" w:color="000000"/>
+              <w:right w:val="single" w:sz="8" w:space="0" w:color="000000"/>
+            </w:tcBorders>
+            <w:tcMar>
+              <w:top w:w="100" w:type="dxa"/>
+              <w:left w:w="100" w:type="dxa"/>
+              <w:bottom w:w="100" w:type="dxa"/>
+              <w:right w:w="100" w:type="dxa"/>
+            </w:tcMar>
+          </w:tcPr>
+          <w:p>
+            <w:proofErr w:type="spellStart"/>
+            <w:r>
+              <w:t>direccion</w:t>
+            </w:r>
+            <w:proofErr w:type="spellEnd"/>
+          </w:p>
+        </w:tc>
+        <w:tc>
+          <w:tcPr>
+            <w:tcW w:w="3120" w:type="dxa"/>
+            <w:tcBorders>
+              <w:top w:val="single" w:sz="8" w:space="0" w:color="000000"/>
+              <w:left w:val="single" w:sz="8" w:space="0" w:color="000000"/>
+              <w:bottom w:val="single" w:sz="8" w:space="0" w:color="000000"/>
+              <w:right w:val="single" w:sz="8" w:space="0" w:color="000000"/>
+            </w:tcBorders>
+            <w:tcMar>
+              <w:top w:w="100" w:type="dxa"/>
+              <w:left w:w="100" w:type="dxa"/>
+              <w:bottom w:w="100" w:type="dxa"/>
+              <w:right w:w="100" w:type="dxa"/>
+            </w:tcMar>
+          </w:tcPr>
+          <w:p>
+            <w:r>
+              <w:t>Sr(a) e</w:t>
+            </w:r>
+            <w:r>
+              <w:t>n este campo podrá almacenar la dirección del restaurante</w:t>
+            </w:r>
+            <w:r>
+              <w:t>.</w:t>
+            </w:r>
+          </w:p>
+        </w:tc>
+        <w:tc>
+          <w:tcPr>
+            <w:tcW w:w="600" w:type="dxa"/>
+            <w:tcBorders>
+              <w:top w:val="single" w:sz="8" w:space="0" w:color="000000"/>
+              <w:left w:val="single" w:sz="8" w:space="0" w:color="000000"/>
+              <w:bottom w:val="single" w:sz="8" w:space="0" w:color="000000"/>
+              <w:right w:val="single" w:sz="8" w:space="0" w:color="000000"/>
+            </w:tcBorders>
+            <w:tcMar>
+              <w:top w:w="100" w:type="dxa"/>
+              <w:left w:w="100" w:type="dxa"/>
+              <w:bottom w:w="100" w:type="dxa"/>
+              <w:right w:w="100" w:type="dxa"/>
+            </w:tcMar>
+          </w:tcPr>
+          <w:p>
+            <w:pPr>
+              <w:jc w:val="center"/>
+            </w:pPr>
+          </w:p>
+        </w:tc>
+        <w:tc>
+          <w:tcPr>
+            <w:tcW w:w="900" w:type="dxa"/>
+            <w:tcBorders>
+              <w:top w:val="single" w:sz="8" w:space="0" w:color="000000"/>
+              <w:left w:val="single" w:sz="8" w:space="0" w:color="000000"/>
+              <w:bottom w:val="single" w:sz="8" w:space="0" w:color="000000"/>
+              <w:right w:val="single" w:sz="8" w:space="0" w:color="000000"/>
+            </w:tcBorders>
+            <w:tcMar>
+              <w:top w:w="100" w:type="dxa"/>
+              <w:left w:w="100" w:type="dxa"/>
+              <w:bottom w:w="100" w:type="dxa"/>
+              <w:right w:w="100" w:type="dxa"/>
+            </w:tcMar>
+          </w:tcPr>
+          <w:p>
+            <w:pPr>
+              <w:widowControl w:val="0"/>
+              <w:jc w:val="left"/>
+            </w:pPr>
+            <w:r>
+              <w:t>VARCHAR</w:t>
+            </w:r>
+          </w:p>
+        </w:tc>
+        <w:tc>
+          <w:tcPr>
+            <w:tcW w:w="705" w:type="dxa"/>
+            <w:tcBorders>
+              <w:top w:val="single" w:sz="8" w:space="0" w:color="000000"/>
+              <w:left w:val="single" w:sz="8" w:space="0" w:color="000000"/>
+              <w:bottom w:val="single" w:sz="8" w:space="0" w:color="000000"/>
+              <w:right w:val="single" w:sz="8" w:space="0" w:color="000000"/>
+            </w:tcBorders>
+            <w:tcMar>
+              <w:top w:w="100" w:type="dxa"/>
+              <w:left w:w="100" w:type="dxa"/>
+              <w:bottom w:w="100" w:type="dxa"/>
+              <w:right w:w="100" w:type="dxa"/>
+            </w:tcMar>
+          </w:tcPr>
+          <w:p>
+            <w:r>
+              <w:t>50</w:t>
+            </w:r>
+          </w:p>
+        </w:tc>
+        <w:tc>
+          <w:tcPr>
+            <w:tcW w:w="1740" w:type="dxa"/>
+            <w:tcBorders>
+              <w:top w:val="single" w:sz="8" w:space="0" w:color="000000"/>
+              <w:left w:val="single" w:sz="8" w:space="0" w:color="000000"/>
+              <w:bottom w:val="single" w:sz="8" w:space="0" w:color="000000"/>
+              <w:right w:val="single" w:sz="8" w:space="0" w:color="000000"/>
+            </w:tcBorders>
+            <w:tcMar>
+              <w:top w:w="100" w:type="dxa"/>
+              <w:left w:w="100" w:type="dxa"/>
+              <w:bottom w:w="100" w:type="dxa"/>
+              <w:right w:w="100" w:type="dxa"/>
+            </w:tcMar>
+          </w:tcPr>
+          <w:p>
+            <w:proofErr w:type="spellStart"/>
+            <w:r>
+              <w:t>Not</w:t>
+            </w:r>
+            <w:proofErr w:type="spellEnd"/>
+            <w:r>
+              <w:t xml:space="preserve"> </w:t>
+            </w:r>
+            <w:proofErr w:type="spellStart"/>
+            <w:r>
+              <w:t>n</w:t>
+            </w:r>
+            <w:r>
+              <w:t>ull</w:t>
+            </w:r>
+            <w:proofErr w:type="spellEnd"/>
+          </w:p>
+        </w:tc>
+      </w:tr>
+      <w:tr>
+        <w:tc>
+          <w:tcPr>
+            <w:tcW w:w="1680" w:type="dxa"/>
+            <w:tcBorders>
+              <w:top w:val="single" w:sz="8" w:space="0" w:color="000000"/>
+              <w:left w:val="single" w:sz="8" w:space="0" w:color="000000"/>
+              <w:bottom w:val="single" w:sz="8" w:space="0" w:color="000000"/>
+              <w:right w:val="single" w:sz="8" w:space="0" w:color="000000"/>
+            </w:tcBorders>
+            <w:tcMar>
+              <w:top w:w="100" w:type="dxa"/>
+              <w:left w:w="100" w:type="dxa"/>
+              <w:bottom w:w="100" w:type="dxa"/>
+              <w:right w:w="100" w:type="dxa"/>
+            </w:tcMar>
+          </w:tcPr>
+          <w:p>
+            <w:proofErr w:type="spellStart"/>
+            <w:r>
+              <w:t>telefono</w:t>
+            </w:r>
+            <w:proofErr w:type="spellEnd"/>
+          </w:p>
+        </w:tc>
+        <w:tc>
+          <w:tcPr>
+            <w:tcW w:w="3120" w:type="dxa"/>
+            <w:tcBorders>
+              <w:top w:val="single" w:sz="8" w:space="0" w:color="000000"/>
+              <w:left w:val="single" w:sz="8" w:space="0" w:color="000000"/>
+              <w:bottom w:val="single" w:sz="8" w:space="0" w:color="000000"/>
+              <w:right w:val="single" w:sz="8" w:space="0" w:color="000000"/>
+            </w:tcBorders>
+            <w:tcMar>
+              <w:top w:w="100" w:type="dxa"/>
+              <w:left w:w="100" w:type="dxa"/>
+              <w:bottom w:w="100" w:type="dxa"/>
+              <w:right w:w="100" w:type="dxa"/>
+            </w:tcMar>
+          </w:tcPr>
+          <w:p>
+            <w:r>
+              <w:t xml:space="preserve">Sr(a) este </w:t>
+            </w:r>
+            <w:r>
+              <w:t>podrá almacenar el teléfono o los teléfonos del restaurante</w:t>
+            </w:r>
+            <w:r>
+              <w:t>.</w:t>
+            </w:r>
+          </w:p>
+        </w:tc>
+        <w:tc>
+          <w:tcPr>
+            <w:tcW w:w="600" w:type="dxa"/>
+            <w:tcBorders>
+              <w:top w:val="single" w:sz="8" w:space="0" w:color="000000"/>
+              <w:left w:val="single" w:sz="8" w:space="0" w:color="000000"/>
+              <w:bottom w:val="single" w:sz="8" w:space="0" w:color="000000"/>
+              <w:right w:val="single" w:sz="8" w:space="0" w:color="000000"/>
+            </w:tcBorders>
+            <w:tcMar>
+              <w:top w:w="100" w:type="dxa"/>
+              <w:left w:w="100" w:type="dxa"/>
+              <w:bottom w:w="100" w:type="dxa"/>
+              <w:right w:w="100" w:type="dxa"/>
+            </w:tcMar>
+          </w:tcPr>
+          <w:p>
+            <w:pPr>
+              <w:jc w:val="center"/>
+            </w:pPr>
+          </w:p>
+        </w:tc>
+        <w:tc>
+          <w:tcPr>
+            <w:tcW w:w="900" w:type="dxa"/>
+            <w:tcBorders>
+              <w:top w:val="single" w:sz="8" w:space="0" w:color="000000"/>
+              <w:left w:val="single" w:sz="8" w:space="0" w:color="000000"/>
+              <w:bottom w:val="single" w:sz="8" w:space="0" w:color="000000"/>
+              <w:right w:val="single" w:sz="8" w:space="0" w:color="000000"/>
+            </w:tcBorders>
+            <w:tcMar>
+              <w:top w:w="100" w:type="dxa"/>
+              <w:left w:w="100" w:type="dxa"/>
+              <w:bottom w:w="100" w:type="dxa"/>
+              <w:right w:w="100" w:type="dxa"/>
+            </w:tcMar>
+          </w:tcPr>
+          <w:p>
+            <w:r>
+              <w:t>VARCHAR</w:t>
+            </w:r>
+          </w:p>
+        </w:tc>
+        <w:tc>
+          <w:tcPr>
+            <w:tcW w:w="705" w:type="dxa"/>
+            <w:tcBorders>
+              <w:top w:val="single" w:sz="8" w:space="0" w:color="000000"/>
+              <w:left w:val="single" w:sz="8" w:space="0" w:color="000000"/>
+              <w:bottom w:val="single" w:sz="8" w:space="0" w:color="000000"/>
+              <w:right w:val="single" w:sz="8" w:space="0" w:color="000000"/>
+            </w:tcBorders>
+            <w:tcMar>
+              <w:top w:w="100" w:type="dxa"/>
+              <w:left w:w="100" w:type="dxa"/>
+              <w:bottom w:w="100" w:type="dxa"/>
+              <w:right w:w="100" w:type="dxa"/>
+            </w:tcMar>
+          </w:tcPr>
+          <w:p>
+            <w:r>
+              <w:t>50</w:t>
+            </w:r>
+          </w:p>
+        </w:tc>
+        <w:tc>
+          <w:tcPr>
+            <w:tcW w:w="1740" w:type="dxa"/>
+            <w:tcBorders>
+              <w:top w:val="single" w:sz="8" w:space="0" w:color="000000"/>
+              <w:left w:val="single" w:sz="8" w:space="0" w:color="000000"/>
+              <w:bottom w:val="single" w:sz="8" w:space="0" w:color="000000"/>
+              <w:right w:val="single" w:sz="8" w:space="0" w:color="000000"/>
+            </w:tcBorders>
+            <w:tcMar>
+              <w:top w:w="100" w:type="dxa"/>
+              <w:left w:w="100" w:type="dxa"/>
+              <w:bottom w:w="100" w:type="dxa"/>
+              <w:right w:w="100" w:type="dxa"/>
+            </w:tcMar>
+          </w:tcPr>
+          <w:p>
+            <w:proofErr w:type="spellStart"/>
+            <w:r>
+              <w:t>Not</w:t>
+            </w:r>
+            <w:proofErr w:type="spellEnd"/>
+            <w:r>
+              <w:t xml:space="preserve"> </w:t>
+            </w:r>
+            <w:proofErr w:type="spellStart"/>
+            <w:r>
+              <w:t>null</w:t>
+            </w:r>
+            <w:proofErr w:type="spellEnd"/>
+          </w:p>
+        </w:tc>
+      </w:tr>
+      <w:tr>
+        <w:tc>
+          <w:tcPr>
+            <w:tcW w:w="1680" w:type="dxa"/>
+            <w:tcBorders>
+              <w:top w:val="single" w:sz="8" w:space="0" w:color="000000"/>
+              <w:left w:val="single" w:sz="8" w:space="0" w:color="000000"/>
+              <w:bottom w:val="single" w:sz="8" w:space="0" w:color="000000"/>
+              <w:right w:val="single" w:sz="8" w:space="0" w:color="000000"/>
+            </w:tcBorders>
+            <w:tcMar>
+              <w:top w:w="100" w:type="dxa"/>
+              <w:left w:w="100" w:type="dxa"/>
+              <w:bottom w:w="100" w:type="dxa"/>
+              <w:right w:w="100" w:type="dxa"/>
+            </w:tcMar>
+            <w:hideMark/>
+          </w:tcPr>
+          <w:p>
+            <w:r>
+              <w:t>correo</w:t>
+            </w:r>
+          </w:p>
+        </w:tc>
+        <w:tc>
+          <w:tcPr>
+            <w:tcW w:w="3120" w:type="dxa"/>
+            <w:tcBorders>
+              <w:top w:val="single" w:sz="8" w:space="0" w:color="000000"/>
+              <w:left w:val="single" w:sz="8" w:space="0" w:color="000000"/>
+              <w:bottom w:val="single" w:sz="8" w:space="0" w:color="000000"/>
+              <w:right w:val="single" w:sz="8" w:space="0" w:color="000000"/>
+            </w:tcBorders>
+            <w:tcMar>
+              <w:top w:w="100" w:type="dxa"/>
+              <w:left w:w="100" w:type="dxa"/>
+              <w:bottom w:w="100" w:type="dxa"/>
+              <w:right w:w="100" w:type="dxa"/>
+            </w:tcMar>
+            <w:hideMark/>
+          </w:tcPr>
+          <w:p>
+            <w:r>
+              <w:t xml:space="preserve">Sr(a) este campo </w:t>
+            </w:r>
+            <w:r>
+              <w:t>podrá almacenar el correo del restaurante</w:t>
+            </w:r>
+            <w:r>
+              <w:t>.</w:t>
+            </w:r>
+          </w:p>
+        </w:tc>
+        <w:tc>
+          <w:tcPr>
+            <w:tcW w:w="600" w:type="dxa"/>
+            <w:tcBorders>
+              <w:top w:val="single" w:sz="8" w:space="0" w:color="000000"/>
+              <w:left w:val="single" w:sz="8" w:space="0" w:color="000000"/>
+              <w:bottom w:val="single" w:sz="8" w:space="0" w:color="000000"/>
+              <w:right w:val="single" w:sz="8" w:space="0" w:color="000000"/>
+            </w:tcBorders>
+            <w:tcMar>
+              <w:top w:w="100" w:type="dxa"/>
+              <w:left w:w="100" w:type="dxa"/>
+              <w:bottom w:w="100" w:type="dxa"/>
+              <w:right w:w="100" w:type="dxa"/>
+            </w:tcMar>
+          </w:tcPr>
+          <w:p>
+            <w:pPr>
+              <w:jc w:val="center"/>
+            </w:pPr>
+          </w:p>
+        </w:tc>
+        <w:tc>
+          <w:tcPr>
+            <w:tcW w:w="900" w:type="dxa"/>
+            <w:tcBorders>
+              <w:top w:val="single" w:sz="8" w:space="0" w:color="000000"/>
+              <w:left w:val="single" w:sz="8" w:space="0" w:color="000000"/>
+              <w:bottom w:val="single" w:sz="8" w:space="0" w:color="000000"/>
+              <w:right w:val="single" w:sz="8" w:space="0" w:color="000000"/>
+            </w:tcBorders>
+            <w:tcMar>
+              <w:top w:w="100" w:type="dxa"/>
+              <w:left w:w="100" w:type="dxa"/>
+              <w:bottom w:w="100" w:type="dxa"/>
+              <w:right w:w="100" w:type="dxa"/>
+            </w:tcMar>
+            <w:hideMark/>
+          </w:tcPr>
+          <w:p>
+            <w:r>
+              <w:t>VARCHAR</w:t>
+            </w:r>
+          </w:p>
+        </w:tc>
+        <w:tc>
+          <w:tcPr>
+            <w:tcW w:w="705" w:type="dxa"/>
+            <w:tcBorders>
+              <w:top w:val="single" w:sz="8" w:space="0" w:color="000000"/>
+              <w:left w:val="single" w:sz="8" w:space="0" w:color="000000"/>
+              <w:bottom w:val="single" w:sz="8" w:space="0" w:color="000000"/>
+              <w:right w:val="single" w:sz="8" w:space="0" w:color="000000"/>
+            </w:tcBorders>
+            <w:tcMar>
+              <w:top w:w="100" w:type="dxa"/>
+              <w:left w:w="100" w:type="dxa"/>
+              <w:bottom w:w="100" w:type="dxa"/>
+              <w:right w:w="100" w:type="dxa"/>
+            </w:tcMar>
+            <w:hideMark/>
+          </w:tcPr>
+          <w:p>
+            <w:r>
+              <w:t>50</w:t>
+            </w:r>
+          </w:p>
+        </w:tc>
+        <w:tc>
+          <w:tcPr>
+            <w:tcW w:w="1740" w:type="dxa"/>
+            <w:tcBorders>
+              <w:top w:val="single" w:sz="8" w:space="0" w:color="000000"/>
+              <w:left w:val="single" w:sz="8" w:space="0" w:color="000000"/>
+              <w:bottom w:val="single" w:sz="8" w:space="0" w:color="000000"/>
+              <w:right w:val="single" w:sz="8" w:space="0" w:color="000000"/>
+            </w:tcBorders>
+            <w:tcMar>
+              <w:top w:w="100" w:type="dxa"/>
+              <w:left w:w="100" w:type="dxa"/>
+              <w:bottom w:w="100" w:type="dxa"/>
+              <w:right w:w="100" w:type="dxa"/>
+            </w:tcMar>
+            <w:hideMark/>
+          </w:tcPr>
+          <w:p>
+            <w:proofErr w:type="spellStart"/>
+            <w:r>
+              <w:t>Not</w:t>
+            </w:r>
+            <w:proofErr w:type="spellEnd"/>
+            <w:r>
+              <w:t xml:space="preserve"> </w:t>
+            </w:r>
+            <w:proofErr w:type="spellStart"/>
+            <w:r>
+              <w:t>null</w:t>
+            </w:r>
+            <w:proofErr w:type="spellEnd"/>
+          </w:p>
+        </w:tc>
+      </w:tr>
+      <w:tr>
+        <w:tc>
+          <w:tcPr>
+            <w:tcW w:w="1680" w:type="dxa"/>
+            <w:tcBorders>
+              <w:top w:val="single" w:sz="8" w:space="0" w:color="000000"/>
+              <w:left w:val="single" w:sz="8" w:space="0" w:color="000000"/>
+              <w:bottom w:val="single" w:sz="8" w:space="0" w:color="000000"/>
+              <w:right w:val="single" w:sz="8" w:space="0" w:color="000000"/>
+            </w:tcBorders>
+            <w:tcMar>
+              <w:top w:w="100" w:type="dxa"/>
+              <w:left w:w="100" w:type="dxa"/>
+              <w:bottom w:w="100" w:type="dxa"/>
+              <w:right w:w="100" w:type="dxa"/>
+            </w:tcMar>
+            <w:hideMark/>
+          </w:tcPr>
+          <w:p>
+            <w:r>
+              <w:t>horario</w:t>
+            </w:r>
+          </w:p>
+        </w:tc>
+        <w:tc>
+          <w:tcPr>
+            <w:tcW w:w="3120" w:type="dxa"/>
+            <w:tcBorders>
+              <w:top w:val="single" w:sz="8" w:space="0" w:color="000000"/>
+              <w:left w:val="single" w:sz="8" w:space="0" w:color="000000"/>
+              <w:bottom w:val="single" w:sz="8" w:space="0" w:color="000000"/>
+              <w:right w:val="single" w:sz="8" w:space="0" w:color="000000"/>
+            </w:tcBorders>
+            <w:tcMar>
+              <w:top w:w="100" w:type="dxa"/>
+              <w:left w:w="100" w:type="dxa"/>
+              <w:bottom w:w="100" w:type="dxa"/>
+              <w:right w:w="100" w:type="dxa"/>
+            </w:tcMar>
+            <w:hideMark/>
+          </w:tcPr>
+          <w:p>
+            <w:r>
+              <w:t xml:space="preserve">Sr(a) en este campo se almacenará </w:t>
+            </w:r>
+            <w:r>
+              <w:t>el horario del restaurante</w:t>
+            </w:r>
+            <w:r>
+              <w:t>.</w:t>
+            </w:r>
+          </w:p>
+        </w:tc>
+        <w:tc>
+          <w:tcPr>
+            <w:tcW w:w="600" w:type="dxa"/>
+            <w:tcBorders>
+              <w:top w:val="single" w:sz="8" w:space="0" w:color="000000"/>
+              <w:left w:val="single" w:sz="8" w:space="0" w:color="000000"/>
+              <w:bottom w:val="single" w:sz="8" w:space="0" w:color="000000"/>
+              <w:right w:val="single" w:sz="8" w:space="0" w:color="000000"/>
+            </w:tcBorders>
+            <w:tcMar>
+              <w:top w:w="100" w:type="dxa"/>
+              <w:left w:w="100" w:type="dxa"/>
+              <w:bottom w:w="100" w:type="dxa"/>
+              <w:right w:w="100" w:type="dxa"/>
+            </w:tcMar>
+          </w:tcPr>
+          <w:p/>
+        </w:tc>
+        <w:tc>
+          <w:tcPr>
+            <w:tcW w:w="900" w:type="dxa"/>
+            <w:tcBorders>
+              <w:top w:val="single" w:sz="8" w:space="0" w:color="000000"/>
+              <w:left w:val="single" w:sz="8" w:space="0" w:color="000000"/>
+              <w:bottom w:val="single" w:sz="8" w:space="0" w:color="000000"/>
+              <w:right w:val="single" w:sz="8" w:space="0" w:color="000000"/>
+            </w:tcBorders>
+            <w:tcMar>
+              <w:top w:w="100" w:type="dxa"/>
+              <w:left w:w="100" w:type="dxa"/>
+              <w:bottom w:w="100" w:type="dxa"/>
+              <w:right w:w="100" w:type="dxa"/>
+            </w:tcMar>
+            <w:hideMark/>
+          </w:tcPr>
+          <w:p>
+            <w:r>
+              <w:t>VARCHAR</w:t>
+            </w:r>
+          </w:p>
+        </w:tc>
+        <w:tc>
+          <w:tcPr>
+            <w:tcW w:w="705" w:type="dxa"/>
+            <w:tcBorders>
+              <w:top w:val="single" w:sz="8" w:space="0" w:color="000000"/>
+              <w:left w:val="single" w:sz="8" w:space="0" w:color="000000"/>
+              <w:bottom w:val="single" w:sz="8" w:space="0" w:color="000000"/>
+              <w:right w:val="single" w:sz="8" w:space="0" w:color="000000"/>
+            </w:tcBorders>
+            <w:tcMar>
+              <w:top w:w="100" w:type="dxa"/>
+              <w:left w:w="100" w:type="dxa"/>
+              <w:bottom w:w="100" w:type="dxa"/>
+              <w:right w:w="100" w:type="dxa"/>
+            </w:tcMar>
+            <w:hideMark/>
+          </w:tcPr>
+          <w:p>
+            <w:r>
+              <w:t>50</w:t>
+            </w:r>
+          </w:p>
+        </w:tc>
+        <w:tc>
+          <w:tcPr>
+            <w:tcW w:w="1740" w:type="dxa"/>
+            <w:tcBorders>
+              <w:top w:val="single" w:sz="8" w:space="0" w:color="000000"/>
+              <w:left w:val="single" w:sz="8" w:space="0" w:color="000000"/>
+              <w:bottom w:val="single" w:sz="8" w:space="0" w:color="000000"/>
+              <w:right w:val="single" w:sz="8" w:space="0" w:color="000000"/>
+            </w:tcBorders>
+            <w:tcMar>
+              <w:top w:w="100" w:type="dxa"/>
+              <w:left w:w="100" w:type="dxa"/>
+              <w:bottom w:w="100" w:type="dxa"/>
+              <w:right w:w="100" w:type="dxa"/>
+            </w:tcMar>
+            <w:hideMark/>
+          </w:tcPr>
+          <w:p>
+            <w:proofErr w:type="spellStart"/>
+            <w:r>
+              <w:t>Not</w:t>
+            </w:r>
+            <w:proofErr w:type="spellEnd"/>
+            <w:r>
+              <w:t xml:space="preserve"> </w:t>
+            </w:r>
+            <w:proofErr w:type="spellStart"/>
+            <w:r>
+              <w:t>null</w:t>
+            </w:r>
+            <w:proofErr w:type="spellEnd"/>
+          </w:p>
+        </w:tc>
+      </w:tr>
+      <w:tr>
+        <w:tc>
+          <w:tcPr>
+            <w:tcW w:w="1680" w:type="dxa"/>
+            <w:tcBorders>
+              <w:top w:val="single" w:sz="8" w:space="0" w:color="000000"/>
+              <w:left w:val="single" w:sz="8" w:space="0" w:color="000000"/>
+              <w:bottom w:val="single" w:sz="8" w:space="0" w:color="000000"/>
+              <w:right w:val="single" w:sz="8" w:space="0" w:color="000000"/>
+            </w:tcBorders>
+            <w:tcMar>
+              <w:top w:w="100" w:type="dxa"/>
+              <w:left w:w="100" w:type="dxa"/>
+              <w:bottom w:w="100" w:type="dxa"/>
+              <w:right w:w="100" w:type="dxa"/>
+            </w:tcMar>
+            <w:hideMark/>
+          </w:tcPr>
+          <w:p>
+            <w:pPr>
+              <w:widowControl w:val="0"/>
+              <w:jc w:val="left"/>
+            </w:pPr>
+            <w:proofErr w:type="spellStart"/>
+            <w:r>
+              <w:t>id_encargado</w:t>
+            </w:r>
+            <w:proofErr w:type="spellEnd"/>
+          </w:p>
+        </w:tc>
+        <w:tc>
+          <w:tcPr>
+            <w:tcW w:w="3120" w:type="dxa"/>
+            <w:tcBorders>
+              <w:top w:val="single" w:sz="8" w:space="0" w:color="000000"/>
+              <w:left w:val="single" w:sz="8" w:space="0" w:color="000000"/>
+              <w:bottom w:val="single" w:sz="8" w:space="0" w:color="000000"/>
+              <w:right w:val="single" w:sz="8" w:space="0" w:color="000000"/>
+            </w:tcBorders>
+            <w:tcMar>
+              <w:top w:w="100" w:type="dxa"/>
+              <w:left w:w="100" w:type="dxa"/>
+              <w:bottom w:w="100" w:type="dxa"/>
+              <w:right w:w="100" w:type="dxa"/>
+            </w:tcMar>
+            <w:hideMark/>
+          </w:tcPr>
+          <w:p>
+            <w:pPr>
+              <w:widowControl w:val="0"/>
+              <w:jc w:val="left"/>
+            </w:pPr>
+            <w:r>
+              <w:t>Sr(a) este campo es una llave foránea de la entidad persona, en este campo podr</w:t>
+            </w:r>
+            <w:r>
+              <w:rPr>
+                <w:rFonts w:hint="cs"/>
+              </w:rPr>
+              <w:t>á</w:t>
+            </w:r>
+            <w:r>
+              <w:t xml:space="preserve"> almacenar los n</w:t>
+            </w:r>
+            <w:r>
+              <w:rPr>
+                <w:rFonts w:hint="cs"/>
+              </w:rPr>
+              <w:t>ú</w:t>
+            </w:r>
+            <w:r>
+              <w:t>meros de documento de los</w:t>
+            </w:r>
+            <w:r>
+              <w:t xml:space="preserve"> encargados</w:t>
+            </w:r>
+            <w:r>
+              <w:t>.</w:t>
+            </w:r>
+          </w:p>
+        </w:tc>
+        <w:tc>
+          <w:tcPr>
+            <w:tcW w:w="600" w:type="dxa"/>
+            <w:tcBorders>
+              <w:top w:val="single" w:sz="8" w:space="0" w:color="000000"/>
+              <w:left w:val="single" w:sz="8" w:space="0" w:color="000000"/>
+              <w:bottom w:val="single" w:sz="8" w:space="0" w:color="000000"/>
+              <w:right w:val="single" w:sz="8" w:space="0" w:color="000000"/>
+            </w:tcBorders>
+            <w:tcMar>
+              <w:top w:w="100" w:type="dxa"/>
+              <w:left w:w="100" w:type="dxa"/>
+              <w:bottom w:w="100" w:type="dxa"/>
+              <w:right w:w="100" w:type="dxa"/>
+            </w:tcMar>
+          </w:tcPr>
+          <w:p>
+            <w:pPr>
+              <w:widowControl w:val="0"/>
+              <w:jc w:val="center"/>
+            </w:pPr>
+          </w:p>
+        </w:tc>
+        <w:tc>
+          <w:tcPr>
+            <w:tcW w:w="900" w:type="dxa"/>
+            <w:tcBorders>
+              <w:top w:val="single" w:sz="8" w:space="0" w:color="000000"/>
+              <w:left w:val="single" w:sz="8" w:space="0" w:color="000000"/>
+              <w:bottom w:val="single" w:sz="8" w:space="0" w:color="000000"/>
+              <w:right w:val="single" w:sz="8" w:space="0" w:color="000000"/>
+            </w:tcBorders>
+            <w:tcMar>
+              <w:top w:w="100" w:type="dxa"/>
+              <w:left w:w="100" w:type="dxa"/>
+              <w:bottom w:w="100" w:type="dxa"/>
+              <w:right w:w="100" w:type="dxa"/>
+            </w:tcMar>
+            <w:hideMark/>
+          </w:tcPr>
+          <w:p>
+            <w:pPr>
+              <w:widowControl w:val="0"/>
+              <w:jc w:val="left"/>
+            </w:pPr>
+            <w:r>
+              <w:t>CHAR</w:t>
+            </w:r>
+          </w:p>
+        </w:tc>
+        <w:tc>
+          <w:tcPr>
+            <w:tcW w:w="705" w:type="dxa"/>
+            <w:tcBorders>
+              <w:top w:val="single" w:sz="8" w:space="0" w:color="000000"/>
+              <w:left w:val="single" w:sz="8" w:space="0" w:color="000000"/>
+              <w:bottom w:val="single" w:sz="8" w:space="0" w:color="000000"/>
+              <w:right w:val="single" w:sz="8" w:space="0" w:color="000000"/>
+            </w:tcBorders>
+            <w:tcMar>
+              <w:top w:w="100" w:type="dxa"/>
+              <w:left w:w="100" w:type="dxa"/>
+              <w:bottom w:w="100" w:type="dxa"/>
+              <w:right w:w="100" w:type="dxa"/>
+            </w:tcMar>
+            <w:hideMark/>
+          </w:tcPr>
+          <w:p>
+            <w:pPr>
+              <w:widowControl w:val="0"/>
+              <w:jc w:val="left"/>
+            </w:pPr>
+            <w:r>
+              <w:t>10</w:t>
+            </w:r>
+          </w:p>
+        </w:tc>
+        <w:tc>
+          <w:tcPr>
+            <w:tcW w:w="1740" w:type="dxa"/>
+            <w:tcBorders>
+              <w:top w:val="single" w:sz="8" w:space="0" w:color="000000"/>
+              <w:left w:val="single" w:sz="8" w:space="0" w:color="000000"/>
+              <w:bottom w:val="single" w:sz="8" w:space="0" w:color="000000"/>
+              <w:right w:val="single" w:sz="8" w:space="0" w:color="000000"/>
+            </w:tcBorders>
+            <w:tcMar>
+              <w:top w:w="100" w:type="dxa"/>
+              <w:left w:w="100" w:type="dxa"/>
+              <w:bottom w:w="100" w:type="dxa"/>
+              <w:right w:w="100" w:type="dxa"/>
+            </w:tcMar>
+            <w:hideMark/>
+          </w:tcPr>
+          <w:p>
+            <w:pPr>
+              <w:widowControl w:val="0"/>
+              <w:jc w:val="left"/>
+            </w:pPr>
+            <w:proofErr w:type="spellStart"/>
+            <w:r>
+              <w:t>Not</w:t>
+            </w:r>
+            <w:proofErr w:type="spellEnd"/>
+            <w:r>
+              <w:t xml:space="preserve"> </w:t>
+            </w:r>
+            <w:proofErr w:type="spellStart"/>
+            <w:r>
+              <w:t>null</w:t>
+            </w:r>
+            <w:proofErr w:type="spellEnd"/>
           </w:p>
         </w:tc>
       </w:tr>
@@ -9037,7 +9230,7 @@
   <w:style w:type="paragraph" w:default="1" w:styleId="Normal">
     <w:name w:val="Normal"/>
     <w:qFormat/>
-    <w:rsid w:val="00497476"/>
+    <w:rsid w:val="00774129"/>
     <w:pPr>
       <w:suppressAutoHyphens/>
       <w:autoSpaceDE w:val="0"/>
@@ -9085,7 +9278,6 @@
     <w:basedOn w:val="Normal"/>
     <w:next w:val="Normal"/>
     <w:link w:val="Ttulo2Car"/>
-    <w:semiHidden/>
     <w:unhideWhenUsed/>
     <w:qFormat/>
     <w:rsid w:val="00D922D6"/>
@@ -9339,7 +9531,6 @@
     <w:name w:val="Título 2 Car"/>
     <w:basedOn w:val="Fuentedeprrafopredeter"/>
     <w:link w:val="Ttulo2"/>
-    <w:semiHidden/>
     <w:rsid w:val="00D922D6"/>
     <w:rPr>
       <w:rFonts w:ascii="NewsGotT" w:eastAsia="Times New Roman" w:hAnsi="NewsGotT" w:cs="Calibri"/>

</xml_diff>